<commit_message>
Updated lecture and assignment materials
</commit_message>
<xml_diff>
--- a/handouts-raw/Assignment2.docx
+++ b/handouts-raw/Assignment2.docx
@@ -169,7 +169,13 @@
         </w:rPr>
       </w:pPr>
       <w:r>
-        <w:t>For this assignment, you will write programs to solve five different problems.</w:t>
+        <w:t>For this assignment, you will write</w:t>
+      </w:r>
+      <w:r>
+        <w:t xml:space="preserve"> five different java</w:t>
+      </w:r>
+      <w:r>
+        <w:t xml:space="preserve"> programs.</w:t>
       </w:r>
       <w:r>
         <w:t xml:space="preserve"> T</w:t>
@@ -242,7 +248,13 @@
         <w:t>you should limit yourself to the material covered up until the release of this assignment</w:t>
       </w:r>
       <w:r>
-        <w:t xml:space="preserve"> (through part of lecture on Wednesday, July 5).  You should not use any other material (such as Strings, parameters,</w:t>
+        <w:t xml:space="preserve"> (</w:t>
+      </w:r>
+      <w:r>
+        <w:t>through lecture on Wednesday, July 5, excluding parameters</w:t>
+      </w:r>
+      <w:r>
+        <w:t>).  You should not use any other material (such as Strings, parameters,</w:t>
       </w:r>
       <w:r>
         <w:t xml:space="preserve"> </w:t>
@@ -250,14 +262,36 @@
       <w:r>
         <w:t xml:space="preserve">instance variables, </w:t>
       </w:r>
-      <w:bookmarkStart w:id="0" w:name="_GoBack"/>
-      <w:bookmarkEnd w:id="0"/>
-      <w:r>
-        <w:t>return,</w:t>
+      <w:r>
+        <w:rPr>
+          <w:b/>
+        </w:rPr>
+        <w:t>return</w:t>
+      </w:r>
+      <w:r>
+        <w:t>,</w:t>
       </w:r>
       <w:r>
         <w:t xml:space="preserve"> etc.).</w:t>
       </w:r>
+      <w:r>
+        <w:t xml:space="preserve">  As a general rule of thumb, any concepts covered in the readings </w:t>
+      </w:r>
+      <w:r>
+        <w:rPr>
+          <w:i/>
+        </w:rPr>
+        <w:t>up to but excluding Chapter 5</w:t>
+      </w:r>
+      <w:r>
+        <w:t xml:space="preserve"> are ok to use.  If you have any questions about what is </w:t>
+      </w:r>
+      <w:r>
+        <w:t>ok to use</w:t>
+      </w:r>
+      <w:r>
+        <w:t>, feel free to ask.</w:t>
+      </w:r>
     </w:p>
     <w:p>
       <w:pPr>
@@ -284,13 +318,7 @@
         <w:t>exactly</w:t>
       </w:r>
       <w:r>
-        <w:t xml:space="preserve"> match the specified output.  To check your output, </w:t>
-      </w:r>
-      <w:r>
-        <w:t xml:space="preserve">you can </w:t>
-      </w:r>
-      <w:r>
-        <w:t xml:space="preserve">use the </w:t>
+        <w:t xml:space="preserve"> match the specified output.  To check your output, use the </w:t>
       </w:r>
       <w:r>
         <w:rPr>
@@ -299,10 +327,10 @@
         <w:t>Output Comparison</w:t>
       </w:r>
       <w:r>
-        <w:t xml:space="preserve"> tool built in to every Console Program.  </w:t>
-      </w:r>
-      <w:r>
-        <w:t>To do this:</w:t>
+        <w:t xml:space="preserve"> tool built in to every Console Program</w:t>
+      </w:r>
+      <w:r>
+        <w:t>:</w:t>
       </w:r>
     </w:p>
     <w:p>
@@ -453,9 +481,9 @@
       </w:r>
       <w:r>
         <w:drawing>
-          <wp:inline distT="0" distB="0" distL="0" distR="0" wp14:anchorId="19335494" wp14:editId="4FA965C4">
-            <wp:extent cx="2720602" cy="1986671"/>
-            <wp:effectExtent l="0" t="0" r="0" b="0"/>
+          <wp:inline distT="0" distB="0" distL="0" distR="0" wp14:anchorId="19335494" wp14:editId="4CBC27A1">
+            <wp:extent cx="2455711" cy="1793240"/>
+            <wp:effectExtent l="0" t="0" r="8255" b="10160"/>
             <wp:docPr id="8" name="Picture 8" descr="../../../Desktop/Screen%20Shot%202017-07-04%20at%204.31.28%20PM.png"/>
             <wp:cNvGraphicFramePr>
               <a:graphicFrameLocks xmlns:a="http://schemas.openxmlformats.org/drawingml/2006/main" noChangeAspect="1"/>
@@ -485,7 +513,7 @@
                   <pic:spPr bwMode="auto">
                     <a:xfrm>
                       <a:off x="0" y="0"/>
-                      <a:ext cx="2795686" cy="2041500"/>
+                      <a:ext cx="2539384" cy="1854340"/>
                     </a:xfrm>
                     <a:prstGeom prst="rect">
                       <a:avLst/>
@@ -501,6 +529,8 @@
           </wp:inline>
         </w:drawing>
       </w:r>
+      <w:bookmarkStart w:id="0" w:name="_GoBack"/>
+      <w:bookmarkEnd w:id="0"/>
     </w:p>
     <w:p>
       <w:pPr>
@@ -541,6 +571,7 @@
         </w:rPr>
         <w:t xml:space="preserve">Write an interactive </w:t>
       </w:r>
+      <w:proofErr w:type="spellStart"/>
       <w:r>
         <w:rPr>
           <w:rStyle w:val="HTMLCode"/>
@@ -548,6 +579,7 @@
         </w:rPr>
         <w:t>ConsoleProgram</w:t>
       </w:r>
+      <w:proofErr w:type="spellEnd"/>
       <w:r>
         <w:rPr>
           <w:rFonts w:ascii="Times" w:hAnsi="Times"/>
@@ -555,6 +587,7 @@
         </w:rPr>
         <w:t xml:space="preserve"> named </w:t>
       </w:r>
+      <w:proofErr w:type="spellStart"/>
       <w:r>
         <w:rPr>
           <w:rStyle w:val="HTMLCode"/>
@@ -566,6 +599,7 @@
         </w:rPr>
         <w:t>QuadraticEquation</w:t>
       </w:r>
+      <w:proofErr w:type="spellEnd"/>
       <w:r>
         <w:rPr>
           <w:rFonts w:ascii="Times" w:hAnsi="Times"/>
@@ -637,7 +671,25 @@
           <w:i/>
           <w:sz w:val="24"/>
         </w:rPr>
-        <w:t>+ bx + c = 0</w:t>
+        <w:t xml:space="preserve">+ </w:t>
+      </w:r>
+      <w:proofErr w:type="spellStart"/>
+      <w:r>
+        <w:rPr>
+          <w:rFonts w:ascii="Times" w:hAnsi="Times"/>
+          <w:i/>
+          <w:sz w:val="24"/>
+        </w:rPr>
+        <w:t>bx</w:t>
+      </w:r>
+      <w:proofErr w:type="spellEnd"/>
+      <w:r>
+        <w:rPr>
+          <w:rFonts w:ascii="Times" w:hAnsi="Times"/>
+          <w:i/>
+          <w:sz w:val="24"/>
+        </w:rPr>
+        <w:t xml:space="preserve"> + c = 0</w:t>
       </w:r>
       <w:r>
         <w:rPr>
@@ -950,6 +1002,7 @@
         </w:rPr>
         <w:t xml:space="preserve">(User input as read from a call to </w:t>
       </w:r>
+      <w:proofErr w:type="spellStart"/>
       <w:r>
         <w:rPr>
           <w:rStyle w:val="HTMLCode"/>
@@ -961,6 +1014,7 @@
         </w:rPr>
         <w:t>readInt</w:t>
       </w:r>
+      <w:proofErr w:type="spellEnd"/>
       <w:r>
         <w:rPr>
           <w:rFonts w:ascii="Times" w:hAnsi="Times"/>
@@ -1481,6 +1535,7 @@
         </w:rPr>
         <w:t xml:space="preserve"> of some number x, you can use the </w:t>
       </w:r>
+      <w:proofErr w:type="spellStart"/>
       <w:r>
         <w:rPr>
           <w:rStyle w:val="CodeFragment"/>
@@ -1490,6 +1545,7 @@
         </w:rPr>
         <w:t>Math.sqrt</w:t>
       </w:r>
+      <w:proofErr w:type="spellEnd"/>
       <w:r>
         <w:rPr>
           <w:rFonts w:ascii="Times" w:hAnsi="Times"/>
@@ -1565,7 +1621,25 @@
           <w:sz w:val="22"/>
           <w:szCs w:val="22"/>
         </w:rPr>
-        <w:t>double y = Math.sqrt(x);</w:t>
+        <w:t xml:space="preserve">double y = </w:t>
+      </w:r>
+      <w:proofErr w:type="spellStart"/>
+      <w:r>
+        <w:rPr>
+          <w:rFonts w:ascii="Courier" w:hAnsi="Courier"/>
+          <w:sz w:val="22"/>
+          <w:szCs w:val="22"/>
+        </w:rPr>
+        <w:t>Math.sqrt</w:t>
+      </w:r>
+      <w:proofErr w:type="spellEnd"/>
+      <w:r>
+        <w:rPr>
+          <w:rFonts w:ascii="Courier" w:hAnsi="Courier"/>
+          <w:sz w:val="22"/>
+          <w:szCs w:val="22"/>
+        </w:rPr>
+        <w:t>(x);</w:t>
       </w:r>
     </w:p>
     <w:p>
@@ -1738,6 +1812,7 @@
         </w:rPr>
         <w:t xml:space="preserve">Write an interactive </w:t>
       </w:r>
+      <w:proofErr w:type="spellStart"/>
       <w:r>
         <w:rPr>
           <w:rStyle w:val="HTMLCode"/>
@@ -1745,6 +1820,7 @@
         </w:rPr>
         <w:t>ConsoleProgram</w:t>
       </w:r>
+      <w:proofErr w:type="spellEnd"/>
       <w:r>
         <w:rPr>
           <w:rFonts w:ascii="Times" w:hAnsi="Times"/>
@@ -1768,7 +1844,23 @@
           <w:rFonts w:ascii="Times" w:hAnsi="Times"/>
           <w:sz w:val="24"/>
         </w:rPr>
-        <w:t xml:space="preserve"> that displays information about recent temperatures.  The program should repeatedly prompt the user to enter temperatures until a particular "sentinel" value is entered.  By default this sentinel value is </w:t>
+        <w:t xml:space="preserve"> that displays information about recent temperatures.  The program should repeatedly prompt the user to enter temperatures until a particular "sentinel" value is entered.  By </w:t>
+      </w:r>
+      <w:proofErr w:type="gramStart"/>
+      <w:r>
+        <w:rPr>
+          <w:rFonts w:ascii="Times" w:hAnsi="Times"/>
+          <w:sz w:val="24"/>
+        </w:rPr>
+        <w:t>default</w:t>
+      </w:r>
+      <w:proofErr w:type="gramEnd"/>
+      <w:r>
+        <w:rPr>
+          <w:rFonts w:ascii="Times" w:hAnsi="Times"/>
+          <w:sz w:val="24"/>
+        </w:rPr>
+        <w:t xml:space="preserve"> this sentinel value is </w:t>
       </w:r>
       <w:r>
         <w:rPr>
@@ -1787,12 +1879,21 @@
         </w:rPr>
         <w:t xml:space="preserve">.  Once the sentinel value is entered, the program should display the maximum and minimum temperature typed, as well as the average temperature and the number of "cold" temperatures entered.  </w:t>
       </w:r>
-      <w:r>
-        <w:rPr>
-          <w:rFonts w:ascii="Times" w:hAnsi="Times"/>
-          <w:sz w:val="24"/>
-        </w:rPr>
-        <w:t xml:space="preserve">Assume  that </w:t>
+      <w:proofErr w:type="gramStart"/>
+      <w:r>
+        <w:rPr>
+          <w:rFonts w:ascii="Times" w:hAnsi="Times"/>
+          <w:sz w:val="24"/>
+        </w:rPr>
+        <w:t>Assume  that</w:t>
+      </w:r>
+      <w:proofErr w:type="gramEnd"/>
+      <w:r>
+        <w:rPr>
+          <w:rFonts w:ascii="Times" w:hAnsi="Times"/>
+          <w:sz w:val="24"/>
+        </w:rPr>
+        <w:t xml:space="preserve"> </w:t>
       </w:r>
       <w:r>
         <w:rPr>
@@ -6206,6 +6307,7 @@
         </w:rPr>
         <w:t xml:space="preserve"> </w:t>
       </w:r>
+      <w:proofErr w:type="spellStart"/>
       <w:r>
         <w:rPr>
           <w:rStyle w:val="HTMLCode"/>
@@ -6213,6 +6315,7 @@
         </w:rPr>
         <w:t>ConsoleProgram</w:t>
       </w:r>
+      <w:proofErr w:type="spellEnd"/>
       <w:r>
         <w:rPr>
           <w:rFonts w:ascii="Times" w:hAnsi="Times"/>
@@ -6302,7 +6405,23 @@
           <w:rFonts w:ascii="Times" w:hAnsi="Times"/>
           <w:sz w:val="24"/>
         </w:rPr>
-        <w:t xml:space="preserve"> for lines that have repeated patterns of characters that vary in number from line to line, rather than using a single println statement that prints each line of the figure. </w:t>
+        <w:t xml:space="preserve"> for lines that have repeated patterns of characters that vary in number from line to line, rather than using a single </w:t>
+      </w:r>
+      <w:proofErr w:type="spellStart"/>
+      <w:r>
+        <w:rPr>
+          <w:rFonts w:ascii="Times" w:hAnsi="Times"/>
+          <w:sz w:val="24"/>
+        </w:rPr>
+        <w:t>println</w:t>
+      </w:r>
+      <w:proofErr w:type="spellEnd"/>
+      <w:r>
+        <w:rPr>
+          <w:rFonts w:ascii="Times" w:hAnsi="Times"/>
+          <w:sz w:val="24"/>
+        </w:rPr>
+        <w:t xml:space="preserve"> statement that prints each line of the figure. </w:t>
       </w:r>
     </w:p>
     <w:p>
@@ -6922,6 +7041,7 @@
         </w:rPr>
         <w:t xml:space="preserve">no </w:t>
       </w:r>
+      <w:proofErr w:type="spellStart"/>
       <w:r>
         <w:rPr>
           <w:rStyle w:val="HTMLCode"/>
@@ -6933,6 +7053,7 @@
         </w:rPr>
         <w:t>println</w:t>
       </w:r>
+      <w:proofErr w:type="spellEnd"/>
       <w:r>
         <w:rPr>
           <w:rFonts w:ascii="Times" w:hAnsi="Times"/>
@@ -6967,7 +7088,15 @@
           <w:rFonts w:ascii="Times" w:hAnsi="Times"/>
           <w:sz w:val="24"/>
         </w:rPr>
-        <w:t xml:space="preserve">.  You do not need to use methods to capture redundancy in partial lines, such as if a single line has the substring  </w:t>
+        <w:t xml:space="preserve">.  You do not need to use methods to capture redundancy in partial lines, such as if a single line has the </w:t>
+      </w:r>
+      <w:proofErr w:type="gramStart"/>
+      <w:r>
+        <w:rPr>
+          <w:rFonts w:ascii="Times" w:hAnsi="Times"/>
+          <w:sz w:val="24"/>
+        </w:rPr>
+        <w:t xml:space="preserve">substring  </w:t>
       </w:r>
       <w:r>
         <w:rPr>
@@ -6978,6 +7107,7 @@
         </w:rPr>
         <w:t>...</w:t>
       </w:r>
+      <w:proofErr w:type="gramEnd"/>
       <w:r>
         <w:rPr>
           <w:rFonts w:ascii="Times" w:hAnsi="Times"/>
@@ -7173,6 +7303,7 @@
         </w:rPr>
         <w:t xml:space="preserve">a </w:t>
       </w:r>
+      <w:proofErr w:type="spellStart"/>
       <w:r>
         <w:rPr>
           <w:rStyle w:val="HTMLCode"/>
@@ -7180,6 +7311,7 @@
         </w:rPr>
         <w:t>ConsoleProgram</w:t>
       </w:r>
+      <w:proofErr w:type="spellEnd"/>
       <w:r>
         <w:rPr>
           <w:rFonts w:ascii="Times" w:hAnsi="Times"/>
@@ -7187,6 +7319,7 @@
         </w:rPr>
         <w:t xml:space="preserve"> named </w:t>
       </w:r>
+      <w:proofErr w:type="spellStart"/>
       <w:r>
         <w:rPr>
           <w:rStyle w:val="HTMLCode"/>
@@ -7198,6 +7331,7 @@
         </w:rPr>
         <w:t>AsciiArt</w:t>
       </w:r>
+      <w:proofErr w:type="spellEnd"/>
       <w:r>
         <w:rPr>
           <w:rFonts w:ascii="Times" w:hAnsi="Times"/>
@@ -7257,6 +7391,7 @@
         </w:rPr>
         <w:t xml:space="preserve">as your </w:t>
       </w:r>
+      <w:proofErr w:type="spellStart"/>
       <w:r>
         <w:rPr>
           <w:rStyle w:val="CodeFragment"/>
@@ -7266,6 +7401,7 @@
         </w:rPr>
         <w:t>AsciiArt</w:t>
       </w:r>
+      <w:proofErr w:type="spellEnd"/>
       <w:r>
         <w:rPr>
           <w:rFonts w:ascii="Times" w:hAnsi="Times"/>
@@ -7521,6 +7657,7 @@
         </w:rPr>
         <w:t xml:space="preserve"> (e.g. </w:t>
       </w:r>
+      <w:proofErr w:type="spellStart"/>
       <w:r>
         <w:rPr>
           <w:rStyle w:val="HTMLCode"/>
@@ -7530,6 +7667,7 @@
         </w:rPr>
         <w:t>readInt</w:t>
       </w:r>
+      <w:proofErr w:type="spellEnd"/>
       <w:r>
         <w:rPr>
           <w:rFonts w:ascii="Times" w:hAnsi="Times"/>
@@ -7609,6 +7747,7 @@
         </w:rPr>
         <w:t xml:space="preserve"> somewhere in the output.  The simplest way to do this would be to </w:t>
       </w:r>
+      <w:proofErr w:type="spellStart"/>
       <w:r>
         <w:rPr>
           <w:rStyle w:val="CodeFragment"/>
@@ -7617,6 +7756,7 @@
         </w:rPr>
         <w:t>println</w:t>
       </w:r>
+      <w:proofErr w:type="spellEnd"/>
       <w:r>
         <w:rPr>
           <w:rFonts w:ascii="Times" w:hAnsi="Times"/>
@@ -7771,6 +7911,7 @@
         </w:rPr>
         <w:t xml:space="preserve">, there are a few features of the console that you may want to use.  One is the ability to print in colors.  To print in color, pass a second parameter to the </w:t>
       </w:r>
+      <w:proofErr w:type="spellStart"/>
       <w:r>
         <w:rPr>
           <w:rStyle w:val="CodeFragment"/>
@@ -7779,6 +7920,7 @@
         </w:rPr>
         <w:t>println</w:t>
       </w:r>
+      <w:proofErr w:type="spellEnd"/>
       <w:r>
         <w:rPr>
           <w:rFonts w:ascii="Times" w:hAnsi="Times"/>
@@ -7852,13 +7994,33 @@
           <w:szCs w:val="22"/>
         </w:rPr>
       </w:pPr>
+      <w:proofErr w:type="spellStart"/>
+      <w:proofErr w:type="gramStart"/>
       <w:r>
         <w:rPr>
           <w:rFonts w:ascii="Courier" w:hAnsi="Courier"/>
           <w:sz w:val="22"/>
           <w:szCs w:val="22"/>
         </w:rPr>
-        <w:t>println("Hello!"</w:t>
+        <w:t>println</w:t>
+      </w:r>
+      <w:proofErr w:type="spellEnd"/>
+      <w:r>
+        <w:rPr>
+          <w:rFonts w:ascii="Courier" w:hAnsi="Courier"/>
+          <w:sz w:val="22"/>
+          <w:szCs w:val="22"/>
+        </w:rPr>
+        <w:t>(</w:t>
+      </w:r>
+      <w:proofErr w:type="gramEnd"/>
+      <w:r>
+        <w:rPr>
+          <w:rFonts w:ascii="Courier" w:hAnsi="Courier"/>
+          <w:sz w:val="22"/>
+          <w:szCs w:val="22"/>
+        </w:rPr>
+        <w:t>"Hello!"</w:t>
       </w:r>
       <w:r>
         <w:rPr>
@@ -7868,23 +8030,35 @@
           <w:sz w:val="22"/>
           <w:szCs w:val="22"/>
         </w:rPr>
-        <w:t>, Color.BLUE</w:t>
-      </w:r>
-      <w:r>
-        <w:rPr>
-          <w:rFonts w:ascii="Courier" w:hAnsi="Courier"/>
+        <w:t xml:space="preserve">, </w:t>
+      </w:r>
+      <w:proofErr w:type="spellStart"/>
+      <w:r>
+        <w:rPr>
+          <w:rFonts w:ascii="Courier" w:hAnsi="Courier"/>
+          <w:b/>
+          <w:bCs/>
           <w:sz w:val="22"/>
           <w:szCs w:val="22"/>
         </w:rPr>
-        <w:t xml:space="preserve">);     </w:t>
-      </w:r>
-      <w:r>
-        <w:rPr>
-          <w:rStyle w:val="Comment"/>
+        <w:t>Color.BLUE</w:t>
+      </w:r>
+      <w:proofErr w:type="spellEnd"/>
+      <w:r>
+        <w:rPr>
           <w:rFonts w:ascii="Courier" w:hAnsi="Courier"/>
           <w:sz w:val="22"/>
           <w:szCs w:val="22"/>
         </w:rPr>
+        <w:t xml:space="preserve">);     </w:t>
+      </w:r>
+      <w:r>
+        <w:rPr>
+          <w:rStyle w:val="Comment"/>
+          <w:rFonts w:ascii="Courier" w:hAnsi="Courier"/>
+          <w:sz w:val="22"/>
+          <w:szCs w:val="22"/>
+        </w:rPr>
         <w:t>// print blue text</w:t>
       </w:r>
     </w:p>
@@ -7910,7 +8084,23 @@
           <w:rFonts w:ascii="Times" w:hAnsi="Times"/>
           <w:sz w:val="24"/>
         </w:rPr>
-        <w:t xml:space="preserve">Another fun feature you may want to use is to "animate" your ASCII art by printing some text, then </w:t>
+        <w:t xml:space="preserve">Another fun </w:t>
+      </w:r>
+      <w:proofErr w:type="gramStart"/>
+      <w:r>
+        <w:rPr>
+          <w:rFonts w:ascii="Times" w:hAnsi="Times"/>
+          <w:sz w:val="24"/>
+        </w:rPr>
+        <w:t>feature</w:t>
+      </w:r>
+      <w:proofErr w:type="gramEnd"/>
+      <w:r>
+        <w:rPr>
+          <w:rFonts w:ascii="Times" w:hAnsi="Times"/>
+          <w:sz w:val="24"/>
+        </w:rPr>
+        <w:t xml:space="preserve"> you may want to use is to "animate" your ASCII art by printing some text, then </w:t>
       </w:r>
       <w:r>
         <w:rPr>
@@ -7961,6 +8151,7 @@
         </w:rPr>
         <w:t>x</w:t>
       </w:r>
+      <w:proofErr w:type="gramStart"/>
       <w:r>
         <w:rPr>
           <w:rFonts w:ascii="Courier" w:hAnsi="Courier"/>
@@ -7973,7 +8164,15 @@
           <w:rFonts w:ascii="Courier" w:hAnsi="Courier"/>
           <w:szCs w:val="22"/>
         </w:rPr>
-        <w:t xml:space="preserve">         </w:t>
+        <w:t xml:space="preserve">   </w:t>
+      </w:r>
+      <w:proofErr w:type="gramEnd"/>
+      <w:r>
+        <w:rPr>
+          <w:rFonts w:ascii="Courier" w:hAnsi="Courier"/>
+          <w:szCs w:val="22"/>
+        </w:rPr>
+        <w:t xml:space="preserve">      </w:t>
       </w:r>
       <w:r>
         <w:rPr>
@@ -8008,12 +8207,30 @@
           <w:szCs w:val="22"/>
         </w:rPr>
       </w:pPr>
+      <w:proofErr w:type="spellStart"/>
+      <w:proofErr w:type="gramStart"/>
       <w:r>
         <w:rPr>
           <w:rFonts w:ascii="Courier" w:hAnsi="Courier"/>
           <w:szCs w:val="22"/>
         </w:rPr>
-        <w:t xml:space="preserve">clearConsole();   </w:t>
+        <w:t>clearConsole</w:t>
+      </w:r>
+      <w:proofErr w:type="spellEnd"/>
+      <w:r>
+        <w:rPr>
+          <w:rFonts w:ascii="Courier" w:hAnsi="Courier"/>
+          <w:szCs w:val="22"/>
+        </w:rPr>
+        <w:t>(</w:t>
+      </w:r>
+      <w:proofErr w:type="gramEnd"/>
+      <w:r>
+        <w:rPr>
+          <w:rFonts w:ascii="Courier" w:hAnsi="Courier"/>
+          <w:szCs w:val="22"/>
+        </w:rPr>
+        <w:t xml:space="preserve">);   </w:t>
       </w:r>
       <w:r>
         <w:rPr>
@@ -8362,6 +8579,7 @@
         </w:rPr>
         <w:t xml:space="preserve">  The </w:t>
       </w:r>
+      <w:proofErr w:type="spellStart"/>
       <w:r>
         <w:rPr>
           <w:rStyle w:val="CodeFragment"/>
@@ -8370,6 +8588,7 @@
         </w:rPr>
         <w:t>QuadraticEquation</w:t>
       </w:r>
+      <w:proofErr w:type="spellEnd"/>
       <w:r>
         <w:rPr>
           <w:rFonts w:ascii="Times" w:hAnsi="Times"/>
@@ -8392,6 +8611,7 @@
         </w:rPr>
         <w:t xml:space="preserve">, and </w:t>
       </w:r>
+      <w:proofErr w:type="spellStart"/>
       <w:r>
         <w:rPr>
           <w:rStyle w:val="CodeFragment"/>
@@ -8400,6 +8620,7 @@
         </w:rPr>
         <w:t>AsciiArt</w:t>
       </w:r>
+      <w:proofErr w:type="spellEnd"/>
       <w:r>
         <w:rPr>
           <w:rStyle w:val="CodeFragment"/>
@@ -8548,7 +8769,23 @@
           <w:rFonts w:ascii="Times" w:hAnsi="Times"/>
           <w:sz w:val="24"/>
         </w:rPr>
-        <w:t>.  Also do not give out your solution and do not place your solution on a public web site or forum.  Remember that all solutions from this quarter and past quarters, as well as any solutions found online, will be electronically compared. If you need help, please seek out our available resources to help you; we are more than happy to try to help you solve these problems.</w:t>
+        <w:t xml:space="preserve">.  </w:t>
+      </w:r>
+      <w:proofErr w:type="gramStart"/>
+      <w:r>
+        <w:rPr>
+          <w:rFonts w:ascii="Times" w:hAnsi="Times"/>
+          <w:sz w:val="24"/>
+        </w:rPr>
+        <w:t>Also</w:t>
+      </w:r>
+      <w:proofErr w:type="gramEnd"/>
+      <w:r>
+        <w:rPr>
+          <w:rFonts w:ascii="Times" w:hAnsi="Times"/>
+          <w:sz w:val="24"/>
+        </w:rPr>
+        <w:t xml:space="preserve"> do not give out your solution and do not place your solution on a public web site or forum.  Remember that all solutions from this quarter and past quarters, as well as any solutions found online, will be electronically compared. If you need help, please seek out our available resources to help you; we are more than happy to try to help you solve these problems.</w:t>
       </w:r>
     </w:p>
     <w:sectPr>
@@ -8624,7 +8861,7 @@
       <w:fldChar w:fldCharType="separate"/>
     </w:r>
     <w:r>
-      <w:t>8</w:t>
+      <w:t>4</w:t>
     </w:r>
     <w:r>
       <w:fldChar w:fldCharType="end"/>

</xml_diff>

<commit_message>
Assignment 2 spec and starter code
</commit_message>
<xml_diff>
--- a/handouts-raw/Assignment2.docx
+++ b/handouts-raw/Assignment2.docx
@@ -1,6 +1,6 @@
 
 <file path=word/document.xml><?xml version="1.0" encoding="utf-8"?>
-<w:document xmlns:wpc="http://schemas.microsoft.com/office/word/2010/wordprocessingCanvas" xmlns:mo="http://schemas.microsoft.com/office/mac/office/2008/main" xmlns:mc="http://schemas.openxmlformats.org/markup-compatibility/2006" xmlns:mv="urn:schemas-microsoft-com:mac:vml" xmlns:o="urn:schemas-microsoft-com:office:office" xmlns:r="http://schemas.openxmlformats.org/officeDocument/2006/relationships" xmlns:m="http://schemas.openxmlformats.org/officeDocument/2006/math" xmlns:v="urn:schemas-microsoft-com:vml" xmlns:wp14="http://schemas.microsoft.com/office/word/2010/wordprocessingDrawing" xmlns:wp="http://schemas.openxmlformats.org/drawingml/2006/wordprocessingDrawing" xmlns:w10="urn:schemas-microsoft-com:office:word" xmlns:w="http://schemas.openxmlformats.org/wordprocessingml/2006/main" xmlns:w14="http://schemas.microsoft.com/office/word/2010/wordml" xmlns:w15="http://schemas.microsoft.com/office/word/2012/wordml" xmlns:wpg="http://schemas.microsoft.com/office/word/2010/wordprocessingGroup" xmlns:wpi="http://schemas.microsoft.com/office/word/2010/wordprocessingInk" xmlns:wne="http://schemas.microsoft.com/office/word/2006/wordml" xmlns:wps="http://schemas.microsoft.com/office/word/2010/wordprocessingShape" mc:Ignorable="w14 w15 wp14">
+<w:document xmlns:wpc="http://schemas.microsoft.com/office/word/2010/wordprocessingCanvas" xmlns:cx="http://schemas.microsoft.com/office/drawing/2014/chartex" xmlns:cx1="http://schemas.microsoft.com/office/drawing/2015/9/8/chartex" xmlns:cx2="http://schemas.microsoft.com/office/drawing/2015/10/21/chartex" xmlns:cx3="http://schemas.microsoft.com/office/drawing/2016/5/9/chartex" xmlns:cx4="http://schemas.microsoft.com/office/drawing/2016/5/10/chartex" xmlns:cx5="http://schemas.microsoft.com/office/drawing/2016/5/11/chartex" xmlns:cx6="http://schemas.microsoft.com/office/drawing/2016/5/12/chartex" xmlns:cx7="http://schemas.microsoft.com/office/drawing/2016/5/13/chartex" xmlns:cx8="http://schemas.microsoft.com/office/drawing/2016/5/14/chartex" xmlns:mc="http://schemas.openxmlformats.org/markup-compatibility/2006" xmlns:aink="http://schemas.microsoft.com/office/drawing/2016/ink" xmlns:am3d="http://schemas.microsoft.com/office/drawing/2017/model3d" xmlns:o="urn:schemas-microsoft-com:office:office" xmlns:r="http://schemas.openxmlformats.org/officeDocument/2006/relationships" xmlns:m="http://schemas.openxmlformats.org/officeDocument/2006/math" xmlns:v="urn:schemas-microsoft-com:vml" xmlns:wp14="http://schemas.microsoft.com/office/word/2010/wordprocessingDrawing" xmlns:wp="http://schemas.openxmlformats.org/drawingml/2006/wordprocessingDrawing" xmlns:w10="urn:schemas-microsoft-com:office:word" xmlns:w="http://schemas.openxmlformats.org/wordprocessingml/2006/main" xmlns:w14="http://schemas.microsoft.com/office/word/2010/wordml" xmlns:w15="http://schemas.microsoft.com/office/word/2012/wordml" xmlns:w16cid="http://schemas.microsoft.com/office/word/2016/wordml/cid" xmlns:w16se="http://schemas.microsoft.com/office/word/2015/wordml/symex" xmlns:wpg="http://schemas.microsoft.com/office/word/2010/wordprocessingGroup" xmlns:wpi="http://schemas.microsoft.com/office/word/2010/wordprocessingInk" xmlns:wne="http://schemas.microsoft.com/office/word/2006/wordml" xmlns:wps="http://schemas.microsoft.com/office/word/2010/wordprocessingShape" mc:Ignorable="w14 w15 w16se w16cid wp14">
   <w:body>
     <w:p>
       <w:pPr>
@@ -10,7 +10,7 @@
         </w:tabs>
       </w:pPr>
       <w:r>
-        <w:t>Nick Troccoli</w:t>
+        <w:t>Colin Kincaid</w:t>
       </w:r>
       <w:r>
         <w:tab/>
@@ -41,6 +41,7 @@
         <w:pStyle w:val="Single"/>
         <w:spacing w:before="100"/>
         <w:jc w:val="center"/>
+        <w:outlineLvl w:val="0"/>
         <w:rPr>
           <w:sz w:val="36"/>
           <w:szCs w:val="36"/>
@@ -59,6 +60,7 @@
         <w:pStyle w:val="Single"/>
         <w:spacing w:before="100"/>
         <w:jc w:val="center"/>
+        <w:outlineLvl w:val="0"/>
         <w:rPr>
           <w:b/>
           <w:sz w:val="36"/>
@@ -79,7 +81,17 @@
           <w:sz w:val="36"/>
           <w:szCs w:val="36"/>
         </w:rPr>
-        <w:t>11AM PST on Wednesday, July 12</w:t>
+        <w:t>11AM PS</w:t>
+      </w:r>
+      <w:bookmarkStart w:id="0" w:name="_GoBack"/>
+      <w:bookmarkEnd w:id="0"/>
+      <w:r>
+        <w:rPr>
+          <w:b/>
+          <w:sz w:val="36"/>
+          <w:szCs w:val="36"/>
+        </w:rPr>
+        <w:t>T on Wednesday, July 11</w:t>
       </w:r>
     </w:p>
     <w:p>
@@ -87,6 +99,7 @@
         <w:pStyle w:val="Single"/>
         <w:spacing w:before="100"/>
         <w:jc w:val="center"/>
+        <w:outlineLvl w:val="0"/>
         <w:rPr>
           <w:b/>
           <w:sz w:val="28"/>
@@ -137,6 +150,7 @@
       <w:pPr>
         <w:pStyle w:val="Separator"/>
         <w:jc w:val="right"/>
+        <w:outlineLvl w:val="0"/>
         <w:rPr>
           <w:color w:val="auto"/>
           <w:sz w:val="16"/>
@@ -149,22 +163,54 @@
           <w:sz w:val="16"/>
           <w:szCs w:val="16"/>
         </w:rPr>
-        <w:t>Based on handouts by Mehran Sahami, Eric Roberts and Marty Stepp.</w:t>
-      </w:r>
-    </w:p>
-    <w:p>
-      <w:pPr>
-        <w:pStyle w:val="Text"/>
-        <w:rPr>
+        <w:t>Based on handouts by</w:t>
+      </w:r>
+      <w:r>
+        <w:rPr>
+          <w:color w:val="auto"/>
           <w:sz w:val="16"/>
           <w:szCs w:val="16"/>
         </w:rPr>
-      </w:pPr>
+        <w:t xml:space="preserve"> Mehran Sahami, Eric Roberts,</w:t>
+      </w:r>
+      <w:r>
+        <w:rPr>
+          <w:color w:val="auto"/>
+          <w:sz w:val="16"/>
+          <w:szCs w:val="16"/>
+        </w:rPr>
+        <w:t xml:space="preserve"> Marty Stepp</w:t>
+      </w:r>
+      <w:r>
+        <w:rPr>
+          <w:color w:val="auto"/>
+          <w:sz w:val="16"/>
+          <w:szCs w:val="16"/>
+        </w:rPr>
+        <w:t>, and Nick Troccoli</w:t>
+      </w:r>
+      <w:r>
+        <w:rPr>
+          <w:color w:val="auto"/>
+          <w:sz w:val="16"/>
+          <w:szCs w:val="16"/>
+        </w:rPr>
+        <w:t>.</w:t>
+      </w:r>
     </w:p>
     <w:p>
       <w:pPr>
         <w:pStyle w:val="Text"/>
         <w:rPr>
+          <w:sz w:val="16"/>
+          <w:szCs w:val="16"/>
+        </w:rPr>
+      </w:pPr>
+    </w:p>
+    <w:p>
+      <w:pPr>
+        <w:pStyle w:val="Text"/>
+        <w:rPr>
           <w:szCs w:val="24"/>
         </w:rPr>
       </w:pPr>
@@ -172,7 +218,13 @@
         <w:t>For this assignment, you will write</w:t>
       </w:r>
       <w:r>
-        <w:t xml:space="preserve"> five different java</w:t>
+        <w:t xml:space="preserve"> </w:t>
+      </w:r>
+      <w:r>
+        <w:t>four</w:t>
+      </w:r>
+      <w:r>
+        <w:t xml:space="preserve"> different java</w:t>
       </w:r>
       <w:r>
         <w:t xml:space="preserve"> programs.</w:t>
@@ -193,10 +245,13 @@
         <w:t>contain</w:t>
       </w:r>
       <w:r>
-        <w:t xml:space="preserve"> java files for you to write your programs in.</w:t>
-      </w:r>
-      <w:r>
-        <w:t xml:space="preserve">  Specifically, you will turn in the following files: </w:t>
+        <w:t xml:space="preserve"> java files for you to write your programs in</w:t>
+      </w:r>
+      <w:r>
+        <w:t xml:space="preserve">. </w:t>
+      </w:r>
+      <w:r>
+        <w:t xml:space="preserve">Specifically, you will turn in the following files: </w:t>
       </w:r>
       <w:r>
         <w:rPr>
@@ -205,28 +260,104 @@
           <w:sz w:val="22"/>
           <w:szCs w:val="22"/>
         </w:rPr>
-        <w:t xml:space="preserve">QuadraticEquation.java, Weather.java, Hailstone.java, Rocket.java </w:t>
+        <w:t>QuadraticEquation.java, Weather.java, Hailstone.java, Rocket.java</w:t>
       </w:r>
       <w:r>
         <w:rPr>
           <w:szCs w:val="24"/>
         </w:rPr>
-        <w:t>and</w:t>
-      </w:r>
-      <w:r>
-        <w:rPr>
-          <w:rFonts w:ascii="Courier" w:hAnsi="Courier"/>
+        <w:t>. You should not modify any other</w:t>
+      </w:r>
+      <w:r>
+        <w:rPr>
+          <w:szCs w:val="24"/>
+        </w:rPr>
+        <w:t xml:space="preserve"> files in the starter project.</w:t>
+      </w:r>
+    </w:p>
+    <w:p>
+      <w:pPr>
+        <w:pStyle w:val="Separator"/>
+      </w:pPr>
+    </w:p>
+    <w:p>
+      <w:pPr>
+        <w:pStyle w:val="Text"/>
+      </w:pPr>
+      <w:r>
+        <w:t xml:space="preserve">Note that </w:t>
+      </w:r>
+      <w:r>
+        <w:rPr>
           <w:b/>
-          <w:sz w:val="22"/>
-          <w:szCs w:val="22"/>
-        </w:rPr>
-        <w:t xml:space="preserve"> AsciiArt.java</w:t>
-      </w:r>
-      <w:r>
-        <w:rPr>
-          <w:szCs w:val="24"/>
-        </w:rPr>
-        <w:t>.  You should not modify any other  files in the starter project.</w:t>
+        </w:rPr>
+        <w:t>you should limit yourself to the material covered up until the release of this assignment</w:t>
+      </w:r>
+      <w:r>
+        <w:t xml:space="preserve"> (</w:t>
+      </w:r>
+      <w:r>
+        <w:t xml:space="preserve">through lecture on </w:t>
+      </w:r>
+      <w:r>
+        <w:t>Tuesday</w:t>
+      </w:r>
+      <w:r>
+        <w:t xml:space="preserve">, </w:t>
+      </w:r>
+      <w:r>
+        <w:t>July 3</w:t>
+      </w:r>
+      <w:r>
+        <w:t>, excluding parameters</w:t>
+      </w:r>
+      <w:r>
+        <w:t>).</w:t>
+      </w:r>
+      <w:r>
+        <w:t xml:space="preserve"> You should not use any other material (such as Strings, parameters,</w:t>
+      </w:r>
+      <w:r>
+        <w:t xml:space="preserve"> </w:t>
+      </w:r>
+      <w:r>
+        <w:t xml:space="preserve">instance variables, </w:t>
+      </w:r>
+      <w:r>
+        <w:rPr>
+          <w:b/>
+        </w:rPr>
+        <w:t>return</w:t>
+      </w:r>
+      <w:r>
+        <w:t>,</w:t>
+      </w:r>
+      <w:r>
+        <w:t xml:space="preserve"> etc.).</w:t>
+      </w:r>
+      <w:r>
+        <w:t xml:space="preserve"> </w:t>
+      </w:r>
+      <w:r>
+        <w:t xml:space="preserve">As a general rule of thumb, any concepts covered in the readings </w:t>
+      </w:r>
+      <w:r>
+        <w:rPr>
+          <w:i/>
+        </w:rPr>
+        <w:t>up to but excluding Chapter 5</w:t>
+      </w:r>
+      <w:r>
+        <w:t xml:space="preserve"> are ok to use.</w:t>
+      </w:r>
+      <w:r>
+        <w:t xml:space="preserve"> If you have any questions about what is </w:t>
+      </w:r>
+      <w:r>
+        <w:t>ok to use</w:t>
+      </w:r>
+      <w:r>
+        <w:t>, feel free to ask.</w:t>
       </w:r>
     </w:p>
     <w:p>
@@ -239,86 +370,25 @@
         <w:pStyle w:val="Text"/>
       </w:pPr>
       <w:r>
-        <w:t xml:space="preserve">Note that </w:t>
-      </w:r>
-      <w:r>
         <w:rPr>
           <w:b/>
         </w:rPr>
-        <w:t>you should limit yourself to the material covered up until the release of this assignment</w:t>
-      </w:r>
-      <w:r>
-        <w:t xml:space="preserve"> (</w:t>
-      </w:r>
-      <w:r>
-        <w:t>through lecture on Wednesday, July 5, excluding parameters</w:t>
-      </w:r>
-      <w:r>
-        <w:t>).  You should not use any other material (such as Strings, parameters,</w:t>
-      </w:r>
-      <w:r>
-        <w:t xml:space="preserve"> </w:t>
-      </w:r>
-      <w:r>
-        <w:t xml:space="preserve">instance variables, </w:t>
-      </w:r>
-      <w:r>
-        <w:rPr>
-          <w:b/>
-        </w:rPr>
-        <w:t>return</w:t>
-      </w:r>
-      <w:r>
-        <w:t>,</w:t>
-      </w:r>
-      <w:r>
-        <w:t xml:space="preserve"> etc.).</w:t>
-      </w:r>
-      <w:r>
-        <w:t xml:space="preserve">  As a general rule of thumb, any concepts covered in the readings </w:t>
+        <w:t>Comparing Output:</w:t>
+      </w:r>
+      <w:r>
+        <w:t xml:space="preserve"> each of your programs must </w:t>
       </w:r>
       <w:r>
         <w:rPr>
           <w:i/>
         </w:rPr>
-        <w:t>up to but excluding Chapter 5</w:t>
-      </w:r>
-      <w:r>
-        <w:t xml:space="preserve"> are ok to use.  If you have any questions about what is </w:t>
-      </w:r>
-      <w:r>
-        <w:t>ok to use</w:t>
-      </w:r>
-      <w:r>
-        <w:t>, feel free to ask.</w:t>
-      </w:r>
-    </w:p>
-    <w:p>
-      <w:pPr>
-        <w:pStyle w:val="Separator"/>
-      </w:pPr>
-    </w:p>
-    <w:p>
-      <w:pPr>
-        <w:pStyle w:val="Text"/>
-      </w:pPr>
-      <w:r>
-        <w:rPr>
-          <w:b/>
-        </w:rPr>
-        <w:t>Comparing Output:</w:t>
-      </w:r>
-      <w:r>
-        <w:t xml:space="preserve"> each of your programs must </w:t>
-      </w:r>
-      <w:r>
-        <w:rPr>
-          <w:i/>
-        </w:rPr>
         <w:t>exactly</w:t>
       </w:r>
       <w:r>
-        <w:t xml:space="preserve"> match the specified output.  To check your output, use the </w:t>
+        <w:t xml:space="preserve"> match the specified output.</w:t>
+      </w:r>
+      <w:r>
+        <w:t xml:space="preserve"> To check your output, use the </w:t>
       </w:r>
       <w:r>
         <w:rPr>
@@ -353,7 +423,10 @@
         <w:t>Run any one of your programs as normal</w:t>
       </w:r>
       <w:r>
-        <w:t>.  Click File -&gt; Compare Output…</w:t>
+        <w:t xml:space="preserve">. </w:t>
+      </w:r>
+      <w:r>
+        <w:t>Click File -&gt; Compare Output…</w:t>
       </w:r>
     </w:p>
     <w:p>
@@ -424,7 +497,10 @@
         </w:numPr>
       </w:pPr>
       <w:r>
-        <w:t xml:space="preserve">We include several sample output files for each problem; select the output file against which you would like to compare your program.  </w:t>
+        <w:t>We include several sample output files for each problem; select the output file against which you would like to compare your program</w:t>
+      </w:r>
+      <w:r>
+        <w:t xml:space="preserve">. </w:t>
       </w:r>
       <w:r>
         <w:rPr>
@@ -442,7 +518,13 @@
         <w:t xml:space="preserve">output/ </w:t>
       </w:r>
       <w:r>
-        <w:t xml:space="preserve">folder in your Eclipse project.  To view what any output file contains, simply expand the </w:t>
+        <w:t>folder in your Eclipse project</w:t>
+      </w:r>
+      <w:r>
+        <w:t xml:space="preserve">. </w:t>
+      </w:r>
+      <w:r>
+        <w:t xml:space="preserve">To view what any output file contains, simply expand the </w:t>
       </w:r>
       <w:r>
         <w:rPr>
@@ -529,12 +611,11 @@
           </wp:inline>
         </w:drawing>
       </w:r>
-      <w:bookmarkStart w:id="0" w:name="_GoBack"/>
-      <w:bookmarkEnd w:id="0"/>
     </w:p>
     <w:p>
       <w:pPr>
         <w:pStyle w:val="Boldheading"/>
+        <w:outlineLvl w:val="0"/>
         <w:rPr>
           <w:sz w:val="32"/>
           <w:szCs w:val="32"/>
@@ -605,7 +686,21 @@
           <w:rFonts w:ascii="Times" w:hAnsi="Times"/>
           <w:sz w:val="24"/>
         </w:rPr>
-        <w:t xml:space="preserve"> that finds real roots of a quadratic equation.  A </w:t>
+        <w:t xml:space="preserve"> that finds real roots of a quadratic equation</w:t>
+      </w:r>
+      <w:r>
+        <w:rPr>
+          <w:rFonts w:ascii="Times" w:hAnsi="Times"/>
+          <w:sz w:val="24"/>
+        </w:rPr>
+        <w:t xml:space="preserve">. </w:t>
+      </w:r>
+      <w:r>
+        <w:rPr>
+          <w:rFonts w:ascii="Times" w:hAnsi="Times"/>
+          <w:sz w:val="24"/>
+        </w:rPr>
+        <w:t xml:space="preserve">A </w:t>
       </w:r>
       <w:r>
         <w:rPr>
@@ -712,7 +807,21 @@
           <w:rFonts w:ascii="Times" w:hAnsi="Times"/>
           <w:sz w:val="24"/>
         </w:rPr>
-        <w:t xml:space="preserve"> is nonzero.  Given the values of </w:t>
+        <w:t xml:space="preserve"> is nonzero</w:t>
+      </w:r>
+      <w:r>
+        <w:rPr>
+          <w:rFonts w:ascii="Times" w:hAnsi="Times"/>
+          <w:sz w:val="24"/>
+        </w:rPr>
+        <w:t xml:space="preserve">. </w:t>
+      </w:r>
+      <w:r>
+        <w:rPr>
+          <w:rFonts w:ascii="Times" w:hAnsi="Times"/>
+          <w:sz w:val="24"/>
+        </w:rPr>
+        <w:t xml:space="preserve">Given the values of </w:t>
       </w:r>
       <w:r>
         <w:rPr>
@@ -974,7 +1083,21 @@
           <w:rFonts w:ascii="Times" w:hAnsi="Times"/>
           <w:sz w:val="24"/>
         </w:rPr>
-        <w:t xml:space="preserve">, then prints out the roots of the corresponding quadratic equation.  Your program must </w:t>
+        <w:t>, then prints out the roots of the corresponding quadratic equation</w:t>
+      </w:r>
+      <w:r>
+        <w:rPr>
+          <w:rFonts w:ascii="Times" w:hAnsi="Times"/>
+          <w:sz w:val="24"/>
+        </w:rPr>
+        <w:t xml:space="preserve">. </w:t>
+      </w:r>
+      <w:r>
+        <w:rPr>
+          <w:rFonts w:ascii="Times" w:hAnsi="Times"/>
+          <w:sz w:val="24"/>
+        </w:rPr>
+        <w:t xml:space="preserve">Your program must </w:t>
       </w:r>
       <w:r>
         <w:rPr>
@@ -991,7 +1114,14 @@
           <w:rFonts w:ascii="Times" w:hAnsi="Times"/>
           <w:sz w:val="24"/>
         </w:rPr>
-        <w:t xml:space="preserve"> duplicate the output of the following sample runs below, plus runs with other values.  </w:t>
+        <w:t xml:space="preserve"> duplicate the output of the following sample runs below, plus runs with other values</w:t>
+      </w:r>
+      <w:r>
+        <w:rPr>
+          <w:rFonts w:ascii="Times" w:hAnsi="Times"/>
+          <w:sz w:val="24"/>
+        </w:rPr>
+        <w:t xml:space="preserve">. </w:t>
       </w:r>
       <w:r>
         <w:rPr>
@@ -1551,7 +1681,21 @@
           <w:rFonts w:ascii="Times" w:hAnsi="Times"/>
           <w:sz w:val="24"/>
         </w:rPr>
-        <w:t xml:space="preserve"> method.  For example, the following code sets </w:t>
+        <w:t xml:space="preserve"> method</w:t>
+      </w:r>
+      <w:r>
+        <w:rPr>
+          <w:rFonts w:ascii="Times" w:hAnsi="Times"/>
+          <w:sz w:val="24"/>
+        </w:rPr>
+        <w:t xml:space="preserve">. </w:t>
+      </w:r>
+      <w:r>
+        <w:rPr>
+          <w:rFonts w:ascii="Times" w:hAnsi="Times"/>
+          <w:sz w:val="24"/>
+        </w:rPr>
+        <w:t xml:space="preserve">For example, the following code sets </w:t>
       </w:r>
       <w:r>
         <w:rPr>
@@ -1729,7 +1873,21 @@
           <w:rFonts w:ascii="Times" w:hAnsi="Times"/>
           <w:sz w:val="24"/>
         </w:rPr>
-        <w:t xml:space="preserve"> can be any integers.  You should not do any rounding of real numbers in your output.</w:t>
+        <w:t xml:space="preserve"> can be any integers</w:t>
+      </w:r>
+      <w:r>
+        <w:rPr>
+          <w:rFonts w:ascii="Times" w:hAnsi="Times"/>
+          <w:sz w:val="24"/>
+        </w:rPr>
+        <w:t xml:space="preserve">. </w:t>
+      </w:r>
+      <w:r>
+        <w:rPr>
+          <w:rFonts w:ascii="Times" w:hAnsi="Times"/>
+          <w:sz w:val="24"/>
+        </w:rPr>
+        <w:t>You should not do any rounding of real numbers in your output.</w:t>
       </w:r>
     </w:p>
     <w:p>
@@ -1784,6 +1942,7 @@
     <w:p>
       <w:pPr>
         <w:pStyle w:val="Boldheading"/>
+        <w:outlineLvl w:val="0"/>
         <w:rPr>
           <w:sz w:val="32"/>
           <w:szCs w:val="32"/>
@@ -1844,7 +2003,35 @@
           <w:rFonts w:ascii="Times" w:hAnsi="Times"/>
           <w:sz w:val="24"/>
         </w:rPr>
-        <w:t xml:space="preserve"> that displays information about recent temperatures.  The program should repeatedly prompt the user to enter temperatures until a particular "sentinel" value is entered.  By </w:t>
+        <w:t xml:space="preserve"> that displays information about recent temperatures</w:t>
+      </w:r>
+      <w:r>
+        <w:rPr>
+          <w:rFonts w:ascii="Times" w:hAnsi="Times"/>
+          <w:sz w:val="24"/>
+        </w:rPr>
+        <w:t xml:space="preserve">. </w:t>
+      </w:r>
+      <w:r>
+        <w:rPr>
+          <w:rFonts w:ascii="Times" w:hAnsi="Times"/>
+          <w:sz w:val="24"/>
+        </w:rPr>
+        <w:t>The program should repeatedly prompt the user to enter temperatures until a particular "sentinel" value is entered</w:t>
+      </w:r>
+      <w:r>
+        <w:rPr>
+          <w:rFonts w:ascii="Times" w:hAnsi="Times"/>
+          <w:sz w:val="24"/>
+        </w:rPr>
+        <w:t xml:space="preserve">. </w:t>
+      </w:r>
+      <w:r>
+        <w:rPr>
+          <w:rFonts w:ascii="Times" w:hAnsi="Times"/>
+          <w:sz w:val="24"/>
+        </w:rPr>
+        <w:t xml:space="preserve">By </w:t>
       </w:r>
       <w:proofErr w:type="gramStart"/>
       <w:r>
@@ -1877,23 +2064,28 @@
           <w:rFonts w:ascii="Times" w:hAnsi="Times"/>
           <w:sz w:val="24"/>
         </w:rPr>
-        <w:t xml:space="preserve">.  Once the sentinel value is entered, the program should display the maximum and minimum temperature typed, as well as the average temperature and the number of "cold" temperatures entered.  </w:t>
-      </w:r>
-      <w:proofErr w:type="gramStart"/>
-      <w:r>
-        <w:rPr>
-          <w:rFonts w:ascii="Times" w:hAnsi="Times"/>
-          <w:sz w:val="24"/>
-        </w:rPr>
-        <w:t>Assume  that</w:t>
-      </w:r>
-      <w:proofErr w:type="gramEnd"/>
-      <w:r>
-        <w:rPr>
-          <w:rFonts w:ascii="Times" w:hAnsi="Times"/>
-          <w:sz w:val="24"/>
-        </w:rPr>
-        <w:t xml:space="preserve"> </w:t>
+        <w:t xml:space="preserve">. </w:t>
+      </w:r>
+      <w:r>
+        <w:rPr>
+          <w:rFonts w:ascii="Times" w:hAnsi="Times"/>
+          <w:sz w:val="24"/>
+        </w:rPr>
+        <w:t>Once the sentinel value is entered, the program should display the maximum and minimum temperature typed, as well as the average temperature and the number of "cold" temperatures entered</w:t>
+      </w:r>
+      <w:r>
+        <w:rPr>
+          <w:rFonts w:ascii="Times" w:hAnsi="Times"/>
+          <w:sz w:val="24"/>
+        </w:rPr>
+        <w:t>. Assume</w:t>
+      </w:r>
+      <w:r>
+        <w:rPr>
+          <w:rFonts w:ascii="Times" w:hAnsi="Times"/>
+          <w:sz w:val="24"/>
+        </w:rPr>
+        <w:t xml:space="preserve"> that </w:t>
       </w:r>
       <w:r>
         <w:rPr>
@@ -1928,7 +2120,21 @@
           <w:rFonts w:ascii="Times" w:hAnsi="Times"/>
           <w:sz w:val="24"/>
         </w:rPr>
-        <w:t xml:space="preserve"> or lower.  Your program should </w:t>
+        <w:t xml:space="preserve"> or lower</w:t>
+      </w:r>
+      <w:r>
+        <w:rPr>
+          <w:rFonts w:ascii="Times" w:hAnsi="Times"/>
+          <w:sz w:val="24"/>
+        </w:rPr>
+        <w:t xml:space="preserve">. </w:t>
+      </w:r>
+      <w:r>
+        <w:rPr>
+          <w:rFonts w:ascii="Times" w:hAnsi="Times"/>
+          <w:sz w:val="24"/>
+        </w:rPr>
+        <w:t xml:space="preserve">Your program should </w:t>
       </w:r>
       <w:r>
         <w:rPr>
@@ -1962,6 +2168,7 @@
           <w:right w:val="single" w:sz="2" w:space="1" w:color="000000"/>
         </w:pBdr>
         <w:ind w:left="0"/>
+        <w:outlineLvl w:val="0"/>
         <w:rPr>
           <w:rFonts w:ascii="Courier" w:hAnsi="Courier"/>
         </w:rPr>
@@ -2327,7 +2534,7 @@
           <w:bCs/>
           <w:sz w:val="24"/>
         </w:rPr>
-        <w:t>class constant</w:t>
+        <w:t>constant</w:t>
       </w:r>
       <w:r>
         <w:rPr>
@@ -2362,7 +2569,21 @@
           <w:rFonts w:ascii="Times" w:hAnsi="Times"/>
           <w:sz w:val="24"/>
         </w:rPr>
-        <w:t xml:space="preserve">, so that by changing only that constant's value and recompiling / running the program, it will now use the new sentinel value throughout the code and output.  For example, if the constant's value is changed to </w:t>
+        <w:t>, so that by changing only that constant's value and recompiling / running the program, it will now use the new sentinel value throughout the code and output</w:t>
+      </w:r>
+      <w:r>
+        <w:rPr>
+          <w:rFonts w:ascii="Times" w:hAnsi="Times"/>
+          <w:sz w:val="24"/>
+        </w:rPr>
+        <w:t xml:space="preserve">. </w:t>
+      </w:r>
+      <w:r>
+        <w:rPr>
+          <w:rFonts w:ascii="Times" w:hAnsi="Times"/>
+          <w:sz w:val="24"/>
+        </w:rPr>
+        <w:t xml:space="preserve">For example, if the constant's value is changed to </w:t>
       </w:r>
       <w:r>
         <w:rPr>
@@ -2396,6 +2617,7 @@
           <w:right w:val="single" w:sz="2" w:space="1" w:color="000000"/>
         </w:pBdr>
         <w:ind w:left="0"/>
+        <w:outlineLvl w:val="0"/>
         <w:rPr>
           <w:rFonts w:ascii="Courier" w:hAnsi="Courier"/>
           <w:szCs w:val="20"/>
@@ -2776,7 +2998,21 @@
           <w:rFonts w:ascii="Times" w:hAnsi="Times"/>
           <w:sz w:val="24"/>
         </w:rPr>
-        <w:t xml:space="preserve"> is the maximum, minimum, and average.  For example:</w:t>
+        <w:t xml:space="preserve"> is the maximum, minimum, and average</w:t>
+      </w:r>
+      <w:r>
+        <w:rPr>
+          <w:rFonts w:ascii="Times" w:hAnsi="Times"/>
+          <w:sz w:val="24"/>
+        </w:rPr>
+        <w:t xml:space="preserve">. </w:t>
+      </w:r>
+      <w:r>
+        <w:rPr>
+          <w:rFonts w:ascii="Times" w:hAnsi="Times"/>
+          <w:sz w:val="24"/>
+        </w:rPr>
+        <w:t>For example:</w:t>
       </w:r>
     </w:p>
     <w:p>
@@ -2794,6 +3030,7 @@
           <w:right w:val="single" w:sz="2" w:space="1" w:color="000000"/>
         </w:pBdr>
         <w:ind w:left="0"/>
+        <w:outlineLvl w:val="0"/>
         <w:rPr>
           <w:rFonts w:ascii="Courier" w:hAnsi="Courier"/>
           <w:szCs w:val="20"/>
@@ -3123,6 +3360,7 @@
           <w:right w:val="single" w:sz="2" w:space="1" w:color="000000"/>
         </w:pBdr>
         <w:ind w:left="0"/>
+        <w:outlineLvl w:val="0"/>
         <w:rPr>
           <w:rFonts w:ascii="Courier" w:hAnsi="Courier"/>
           <w:szCs w:val="20"/>
@@ -3302,6 +3540,7 @@
     <w:p>
       <w:pPr>
         <w:pStyle w:val="Boldheading"/>
+        <w:outlineLvl w:val="0"/>
         <w:rPr>
           <w:sz w:val="32"/>
           <w:szCs w:val="32"/>
@@ -3336,7 +3575,10 @@
         <w:t xml:space="preserve"> contains many interesting mathematical puzzles, many of which can be expressed in </w:t>
       </w:r>
       <w:r>
-        <w:t xml:space="preserve">the form of computer programs.  </w:t>
+        <w:t>the form of computer programs</w:t>
+      </w:r>
+      <w:r>
+        <w:t xml:space="preserve">. </w:t>
       </w:r>
       <w:r>
         <w:t xml:space="preserve">In Chapter XII, Hofstadter mentions a wonderful problem </w:t>
@@ -4190,7 +4432,19 @@
         <w:ind w:left="0" w:firstLine="0"/>
       </w:pPr>
       <w:r>
-        <w:t xml:space="preserve">As you can see from this example, the numbers go up and down, but eventually—at least for all numbers that have ever been tried—comes down to end in 1.  In some respects, this process is reminiscent of the formation of hailstones, which get carried upward by the winds over and over again before they finally descend to the ground.  Because of this analogy, this sequence of numbers is usually called the </w:t>
+        <w:t>As you can see from this example, the numbers go up and down, but eventually—at least for all numbers that have ever been tried—comes down to end in 1</w:t>
+      </w:r>
+      <w:r>
+        <w:t xml:space="preserve">. </w:t>
+      </w:r>
+      <w:r>
+        <w:t>In some respects, this process is reminiscent of the formation of hailstones, which get carried upward by the winds over and over again before they finally descend to the ground</w:t>
+      </w:r>
+      <w:r>
+        <w:t xml:space="preserve">. </w:t>
+      </w:r>
+      <w:r>
+        <w:t xml:space="preserve">Because of this analogy, this sequence of numbers is usually called the </w:t>
       </w:r>
       <w:r>
         <w:rPr>
@@ -4229,13 +4483,25 @@
         <w:t>ConsoleProgram</w:t>
       </w:r>
       <w:r>
-        <w:t xml:space="preserve"> that reads in a number from the user and then displays the Hailstone sequence for that number, just as in Hofstadter’s book, followed by a line showing the number of steps taken to reach 1.  </w:t>
+        <w:t xml:space="preserve"> that reads in a number from the user and then displays the Hailstone sequence for that number, just as in Hofstadter’s book, followed by a line showing the number of steps taken to reach 1</w:t>
+      </w:r>
+      <w:r>
+        <w:t xml:space="preserve">. </w:t>
       </w:r>
       <w:r>
         <w:t>Then, a</w:t>
       </w:r>
       <w:r>
-        <w:t xml:space="preserve">fter each hailstone sequence, the program should ask the user if they would like to enter another number.  You may assume the user will type exactly "y" or "n" to this question.  </w:t>
+        <w:t>fter each hailstone sequence, the program should ask the user if they would like to enter another number</w:t>
+      </w:r>
+      <w:r>
+        <w:t xml:space="preserve">. </w:t>
+      </w:r>
+      <w:r>
+        <w:t>You may assume the user will type exactly "y" or "n" to this question</w:t>
+      </w:r>
+      <w:r>
+        <w:t xml:space="preserve">. </w:t>
       </w:r>
       <w:r>
         <w:t xml:space="preserve">The program should continue outputting the hailstone sequence for the number the user enters until </w:t>
@@ -4247,7 +4513,7 @@
         <w:t>es not to enter another number</w:t>
       </w:r>
       <w:r>
-        <w:t xml:space="preserve">.  </w:t>
+        <w:t xml:space="preserve">. </w:t>
       </w:r>
       <w:r>
         <w:t xml:space="preserve">For example, </w:t>
@@ -4832,11 +5098,11 @@
           </mc:Choice>
           <mc:Fallback>
             <w:pict>
-              <v:shapetype w14:anchorId="43AF560C" id="_x0000_t202" coordsize="21600,21600" o:spt="202" path="m0,0l0,21600,21600,21600,21600,0xe">
+              <v:shapetype w14:anchorId="43AF560C" id="_x0000_t202" coordsize="21600,21600" o:spt="202" path="m,l,21600r21600,l21600,xe">
                 <v:stroke joinstyle="miter"/>
                 <v:path gradientshapeok="t" o:connecttype="rect"/>
               </v:shapetype>
-              <v:shape id="Text Box 11" o:spid="_x0000_s1026" type="#_x0000_t202" style="position:absolute;left:0;text-align:left;margin-left:73.15pt;margin-top:0;width:270pt;height:318.1pt;z-index:251659264;visibility:visible;mso-wrap-style:square;mso-width-percent:0;mso-height-percent:0;mso-wrap-distance-left:9pt;mso-wrap-distance-top:0;mso-wrap-distance-right:9pt;mso-wrap-distance-bottom:0;mso-position-horizontal:absolute;mso-position-horizontal-relative:text;mso-position-vertical:absolute;mso-position-vertical-relative:text;mso-width-percent:0;mso-height-percent:0;mso-width-relative:margin;mso-height-relative:margin;v-text-anchor:top" o:gfxdata="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" filled="f" strokecolor="black [3213]">
+              <v:shape id="Text Box 11" o:spid="_x0000_s1026" type="#_x0000_t202" style="position:absolute;left:0;text-align:left;margin-left:73.15pt;margin-top:0;width:270pt;height:318.1pt;z-index:251659264;visibility:visible;mso-wrap-style:square;mso-width-percent:0;mso-height-percent:0;mso-wrap-distance-left:9pt;mso-wrap-distance-top:0;mso-wrap-distance-right:9pt;mso-wrap-distance-bottom:0;mso-position-horizontal:absolute;mso-position-horizontal-relative:text;mso-position-vertical:absolute;mso-position-vertical-relative:text;mso-width-percent:0;mso-height-percent:0;mso-width-relative:margin;mso-height-relative:margin;v-text-anchor:top" o:gfxdata="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" filled="f" strokecolor="black [3213]">
                 <v:textbox>
                   <w:txbxContent>
                     <w:p>
@@ -5475,7 +5741,7 @@
         <w:t>, and output that it took 0 steps</w:t>
       </w:r>
       <w:r>
-        <w:t xml:space="preserve">.  </w:t>
+        <w:t xml:space="preserve">. </w:t>
       </w:r>
       <w:r>
         <w:t xml:space="preserve">You can </w:t>
@@ -5497,7 +5763,13 @@
         <w:t>readBoolean</w:t>
       </w:r>
       <w:r>
-        <w:t xml:space="preserve"> method directly in an if statement or while loop, without storing it in a variable first.  For example:</w:t>
+        <w:t xml:space="preserve"> method directly in an if statement or while loop, without storing it in a variable first</w:t>
+      </w:r>
+      <w:r>
+        <w:t xml:space="preserve">. </w:t>
+      </w:r>
+      <w:r>
+        <w:t>For example:</w:t>
       </w:r>
     </w:p>
     <w:p>
@@ -5582,13 +5854,13 @@
         <w:rPr>
           <w:szCs w:val="24"/>
         </w:rPr>
-        <w:t xml:space="preserve"> again?" aspect.</w:t>
+        <w:t xml:space="preserve"> again?" aspect</w:t>
       </w:r>
       <w:r>
         <w:rPr>
           <w:szCs w:val="24"/>
         </w:rPr>
-        <w:t xml:space="preserve">  </w:t>
+        <w:t xml:space="preserve">. </w:t>
       </w:r>
       <w:r>
         <w:rPr>
@@ -5660,10 +5932,7 @@
         <w:rPr>
           <w:szCs w:val="24"/>
         </w:rPr>
-        <w:t>.</w:t>
-      </w:r>
-      <w:r>
-        <w:t xml:space="preserve">  </w:t>
+        <w:t xml:space="preserve">. </w:t>
       </w:r>
       <w:r>
         <w:rPr>
@@ -5696,7 +5965,19 @@
         <w:ind w:left="0" w:firstLine="0"/>
       </w:pPr>
       <w:r>
-        <w:t xml:space="preserve">The fascinating thing about this problem is that no one has yet been able to prove that it always stops.  The number of steps in the process can certainly get very large.  How many steps, for example, does your program take when </w:t>
+        <w:t>The fascinating thing about this problem is that no one has yet been able to prove that it always stops</w:t>
+      </w:r>
+      <w:r>
+        <w:t xml:space="preserve">. </w:t>
+      </w:r>
+      <w:r>
+        <w:t>The number of steps in the process can certainly get very large</w:t>
+      </w:r>
+      <w:r>
+        <w:t xml:space="preserve">. </w:t>
+      </w:r>
+      <w:r>
+        <w:t xml:space="preserve">How many steps, for example, does your program take when </w:t>
       </w:r>
       <w:r>
         <w:rPr>
@@ -5774,6 +6055,7 @@
     <w:p>
       <w:pPr>
         <w:pStyle w:val="Boldheading"/>
+        <w:outlineLvl w:val="0"/>
         <w:rPr>
           <w:sz w:val="32"/>
           <w:szCs w:val="32"/>
@@ -6044,7 +6326,7 @@
           </mc:Choice>
           <mc:Fallback>
             <w:pict>
-              <v:shape w14:anchorId="0BCAC9EF" id="Frame1" o:spid="_x0000_s1027" type="#_x0000_t202" style="position:absolute;margin-left:337.05pt;margin-top:21.15pt;width:91.4pt;height:305.65pt;z-index:251661312;visibility:visible;mso-wrap-style:none;mso-wrap-distance-left:9pt;mso-wrap-distance-top:0;mso-wrap-distance-right:9pt;mso-wrap-distance-bottom:0;mso-position-horizontal:absolute;mso-position-horizontal-relative:text;mso-position-vertical:absolute;mso-position-vertical-relative:margin;v-text-anchor:top" o:gfxdata="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" filled="f" stroked="f">
+              <v:shape w14:anchorId="0BCAC9EF" id="Frame1" o:spid="_x0000_s1027" type="#_x0000_t202" style="position:absolute;margin-left:337.05pt;margin-top:21.15pt;width:91.4pt;height:305.65pt;z-index:251661312;visibility:visible;mso-wrap-style:none;mso-wrap-distance-left:9pt;mso-wrap-distance-top:0;mso-wrap-distance-right:9pt;mso-wrap-distance-bottom:0;mso-position-horizontal:absolute;mso-position-horizontal-relative:text;mso-position-vertical:absolute;mso-position-vertical-relative:margin;v-text-anchor:top" o:gfxdata="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" filled="f" stroked="f">
                 <v:textbox style="mso-fit-shape-to-text:t" inset="0,0,0,0">
                   <w:txbxContent>
                     <w:p>
@@ -6353,14 +6635,14 @@
           <w:rFonts w:ascii="Times" w:hAnsi="Times"/>
           <w:sz w:val="24"/>
         </w:rPr>
-        <w:t xml:space="preserve"> like a rocket ship. </w:t>
-      </w:r>
-      <w:r>
-        <w:rPr>
-          <w:rFonts w:ascii="Times" w:hAnsi="Times"/>
-          <w:sz w:val="24"/>
-        </w:rPr>
-        <w:t xml:space="preserve"> </w:t>
+        <w:t xml:space="preserve"> like a rocket ship</w:t>
+      </w:r>
+      <w:r>
+        <w:rPr>
+          <w:rFonts w:ascii="Times" w:hAnsi="Times"/>
+          <w:sz w:val="24"/>
+        </w:rPr>
+        <w:t xml:space="preserve">. </w:t>
       </w:r>
       <w:r>
         <w:rPr>
@@ -6383,14 +6665,21 @@
           <w:rFonts w:ascii="Times" w:hAnsi="Times"/>
           <w:sz w:val="24"/>
         </w:rPr>
-        <w:t xml:space="preserve"> reproduce the format of the output at right, including identical characters and spacing.</w:t>
-      </w:r>
-      <w:r>
-        <w:rPr>
-          <w:rFonts w:ascii="Times" w:hAnsi="Times"/>
-          <w:sz w:val="24"/>
-        </w:rPr>
-        <w:t xml:space="preserve">  You must use </w:t>
+        <w:t xml:space="preserve"> reproduce the format of the output at right, including identical characters and spacing</w:t>
+      </w:r>
+      <w:r>
+        <w:rPr>
+          <w:rFonts w:ascii="Times" w:hAnsi="Times"/>
+          <w:sz w:val="24"/>
+        </w:rPr>
+        <w:t xml:space="preserve">. </w:t>
+      </w:r>
+      <w:r>
+        <w:rPr>
+          <w:rFonts w:ascii="Times" w:hAnsi="Times"/>
+          <w:sz w:val="24"/>
+        </w:rPr>
+        <w:t xml:space="preserve">You must use </w:t>
       </w:r>
       <w:r>
         <w:rPr>
@@ -6478,7 +6767,21 @@
           <w:rFonts w:ascii="Times" w:hAnsi="Times"/>
           <w:sz w:val="24"/>
         </w:rPr>
-        <w:t xml:space="preserve"> that can be changed to adjust the size of the figure.  You should create one </w:t>
+        <w:t xml:space="preserve"> that can be changed to adjust the size of the figure</w:t>
+      </w:r>
+      <w:r>
+        <w:rPr>
+          <w:rFonts w:ascii="Times" w:hAnsi="Times"/>
+          <w:sz w:val="24"/>
+        </w:rPr>
+        <w:t xml:space="preserve">. </w:t>
+      </w:r>
+      <w:r>
+        <w:rPr>
+          <w:rFonts w:ascii="Times" w:hAnsi="Times"/>
+          <w:sz w:val="24"/>
+        </w:rPr>
+        <w:t xml:space="preserve">You should create one </w:t>
       </w:r>
       <w:r>
         <w:rPr>
@@ -6510,7 +6813,21 @@
           <w:rFonts w:ascii="Times" w:hAnsi="Times"/>
           <w:sz w:val="24"/>
         </w:rPr>
-        <w:t xml:space="preserve"> to represent the size of the pieces of the figure.  Use </w:t>
+        <w:t xml:space="preserve"> to represent the size of the pieces of the figure</w:t>
+      </w:r>
+      <w:r>
+        <w:rPr>
+          <w:rFonts w:ascii="Times" w:hAnsi="Times"/>
+          <w:sz w:val="24"/>
+        </w:rPr>
+        <w:t xml:space="preserve">. </w:t>
+      </w:r>
+      <w:r>
+        <w:rPr>
+          <w:rFonts w:ascii="Times" w:hAnsi="Times"/>
+          <w:sz w:val="24"/>
+        </w:rPr>
+        <w:t xml:space="preserve">Use </w:t>
       </w:r>
       <w:r>
         <w:rPr>
@@ -6543,7 +6860,21 @@
           <w:rFonts w:ascii="Times" w:hAnsi="Times"/>
           <w:sz w:val="24"/>
         </w:rPr>
-        <w:t xml:space="preserve"> constant.  Your figure </w:t>
+        <w:t xml:space="preserve"> constant</w:t>
+      </w:r>
+      <w:r>
+        <w:rPr>
+          <w:rFonts w:ascii="Times" w:hAnsi="Times"/>
+          <w:sz w:val="24"/>
+        </w:rPr>
+        <w:t xml:space="preserve">. </w:t>
+      </w:r>
+      <w:r>
+        <w:rPr>
+          <w:rFonts w:ascii="Times" w:hAnsi="Times"/>
+          <w:sz w:val="24"/>
+        </w:rPr>
+        <w:t xml:space="preserve">Your figure </w:t>
       </w:r>
       <w:r>
         <w:rPr>
@@ -6595,7 +6926,49 @@
           <w:rFonts w:ascii="Times" w:hAnsi="Times"/>
           <w:sz w:val="24"/>
         </w:rPr>
-        <w:t xml:space="preserve">y simply changing your constant's value and recompiling, your program would produce a figure of a different size.  Your program should scale for any constant value of 2 or greater.  For example, below at right is the output your program should produce at a </w:t>
+        <w:t xml:space="preserve">y simply changing your constant's value and </w:t>
+      </w:r>
+      <w:r>
+        <w:rPr>
+          <w:rFonts w:ascii="Times" w:hAnsi="Times"/>
+          <w:sz w:val="24"/>
+        </w:rPr>
+        <w:t>re-running</w:t>
+      </w:r>
+      <w:r>
+        <w:rPr>
+          <w:rFonts w:ascii="Times" w:hAnsi="Times"/>
+          <w:sz w:val="24"/>
+        </w:rPr>
+        <w:t>, your program would produce a figure of a different size</w:t>
+      </w:r>
+      <w:r>
+        <w:rPr>
+          <w:rFonts w:ascii="Times" w:hAnsi="Times"/>
+          <w:sz w:val="24"/>
+        </w:rPr>
+        <w:t xml:space="preserve">. </w:t>
+      </w:r>
+      <w:r>
+        <w:rPr>
+          <w:rFonts w:ascii="Times" w:hAnsi="Times"/>
+          <w:sz w:val="24"/>
+        </w:rPr>
+        <w:t>Your program should scale for any constant value of 2 or greater</w:t>
+      </w:r>
+      <w:r>
+        <w:rPr>
+          <w:rFonts w:ascii="Times" w:hAnsi="Times"/>
+          <w:sz w:val="24"/>
+        </w:rPr>
+        <w:t xml:space="preserve">. </w:t>
+      </w:r>
+      <w:r>
+        <w:rPr>
+          <w:rFonts w:ascii="Times" w:hAnsi="Times"/>
+          <w:sz w:val="24"/>
+        </w:rPr>
+        <w:t xml:space="preserve">For example, below at right is the output your program should produce at a </w:t>
       </w:r>
       <w:r>
         <w:rPr>
@@ -6611,14 +6984,21 @@
           <w:rFonts w:ascii="Times" w:hAnsi="Times"/>
           <w:sz w:val="24"/>
         </w:rPr>
-        <w:t xml:space="preserve"> of 3.</w:t>
-      </w:r>
-      <w:r>
-        <w:rPr>
-          <w:rFonts w:ascii="Times" w:hAnsi="Times"/>
-          <w:sz w:val="24"/>
-        </w:rPr>
-        <w:t xml:space="preserve">  You can use the previously-mentioned output comparison tool to check your output with various size constant values.</w:t>
+        <w:t xml:space="preserve"> of 3</w:t>
+      </w:r>
+      <w:r>
+        <w:rPr>
+          <w:rFonts w:ascii="Times" w:hAnsi="Times"/>
+          <w:sz w:val="24"/>
+        </w:rPr>
+        <w:t xml:space="preserve">. </w:t>
+      </w:r>
+      <w:r>
+        <w:rPr>
+          <w:rFonts w:ascii="Times" w:hAnsi="Times"/>
+          <w:sz w:val="24"/>
+        </w:rPr>
+        <w:t>You can use the previously-mentioned output comparison tool to check your output with various size constant values.</w:t>
       </w:r>
     </w:p>
     <w:p>
@@ -6839,7 +7219,7 @@
           </mc:Choice>
           <mc:Fallback>
             <w:pict>
-              <v:shape w14:anchorId="208DEDE5" id="Frame2" o:spid="_x0000_s1028" type="#_x0000_t202" style="position:absolute;left:0;text-align:left;margin-left:336.9pt;margin-top:369.1pt;width:91.4pt;height:213.65pt;z-index:251662336;visibility:visible;mso-wrap-style:none;mso-wrap-distance-left:9pt;mso-wrap-distance-top:0;mso-wrap-distance-right:9pt;mso-wrap-distance-bottom:0;mso-position-horizontal:absolute;mso-position-horizontal-relative:text;mso-position-vertical:absolute;mso-position-vertical-relative:margin;v-text-anchor:top" o:gfxdata="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" filled="f" stroked="f">
+              <v:shape w14:anchorId="208DEDE5" id="Frame2" o:spid="_x0000_s1028" type="#_x0000_t202" style="position:absolute;left:0;text-align:left;margin-left:336.9pt;margin-top:369.1pt;width:91.4pt;height:213.65pt;z-index:251662336;visibility:visible;mso-wrap-style:none;mso-wrap-distance-left:9pt;mso-wrap-distance-top:0;mso-wrap-distance-right:9pt;mso-wrap-distance-bottom:0;mso-position-horizontal:absolute;mso-position-horizontal-relative:text;mso-position-vertical:absolute;mso-position-vertical-relative:margin;v-text-anchor:top" o:gfxdata="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" filled="f" stroked="f">
                 <v:textbox style="mso-fit-shape-to-text:t" inset="0,0,0,0">
                   <w:txbxContent>
                     <w:p>
@@ -7030,7 +7410,35 @@
           <w:rFonts w:ascii="Times" w:hAnsi="Times"/>
           <w:sz w:val="24"/>
         </w:rPr>
-        <w:t xml:space="preserve"> to represent each part of the rocket, structuring your solution in such a way that the methods match the structure of the output itself.  Avoid significant redundancy; use methods so that no substantial groups of identical statements appear in your code.  In this problem, </w:t>
+        <w:t xml:space="preserve"> to represent each part of the rocket, structuring your solution in such a way that the methods match the structure of the output itself</w:t>
+      </w:r>
+      <w:r>
+        <w:rPr>
+          <w:rFonts w:ascii="Times" w:hAnsi="Times"/>
+          <w:sz w:val="24"/>
+        </w:rPr>
+        <w:t xml:space="preserve">. </w:t>
+      </w:r>
+      <w:r>
+        <w:rPr>
+          <w:rFonts w:ascii="Times" w:hAnsi="Times"/>
+          <w:sz w:val="24"/>
+        </w:rPr>
+        <w:t>Avoid significant redundancy; use methods so that no substantial groups of identical statements appear in your code</w:t>
+      </w:r>
+      <w:r>
+        <w:rPr>
+          <w:rFonts w:ascii="Times" w:hAnsi="Times"/>
+          <w:sz w:val="24"/>
+        </w:rPr>
+        <w:t xml:space="preserve">. </w:t>
+      </w:r>
+      <w:r>
+        <w:rPr>
+          <w:rFonts w:ascii="Times" w:hAnsi="Times"/>
+          <w:sz w:val="24"/>
+        </w:rPr>
+        <w:t xml:space="preserve">In this problem, </w:t>
       </w:r>
       <w:r>
         <w:rPr>
@@ -7088,15 +7496,35 @@
           <w:rFonts w:ascii="Times" w:hAnsi="Times"/>
           <w:sz w:val="24"/>
         </w:rPr>
-        <w:t xml:space="preserve">.  You do not need to use methods to capture redundancy in partial lines, such as if a single line has the </w:t>
-      </w:r>
-      <w:proofErr w:type="gramStart"/>
-      <w:r>
-        <w:rPr>
-          <w:rFonts w:ascii="Times" w:hAnsi="Times"/>
-          <w:sz w:val="24"/>
-        </w:rPr>
-        <w:t xml:space="preserve">substring  </w:t>
+        <w:t xml:space="preserve">. </w:t>
+      </w:r>
+      <w:r>
+        <w:rPr>
+          <w:rFonts w:ascii="Times" w:hAnsi="Times"/>
+          <w:sz w:val="24"/>
+        </w:rPr>
+        <w:t xml:space="preserve">You do not need to use methods to capture redundancy in partial lines, such as if </w:t>
+      </w:r>
+      <w:r>
+        <w:rPr>
+          <w:rFonts w:ascii="Times" w:hAnsi="Times"/>
+          <w:sz w:val="24"/>
+        </w:rPr>
+        <w:t>a single line has the substring</w:t>
+      </w:r>
+      <w:r>
+        <w:rPr>
+          <w:rFonts w:ascii="Times" w:hAnsi="Times"/>
+          <w:sz w:val="24"/>
+        </w:rPr>
+        <w:t xml:space="preserve"> </w:t>
+      </w:r>
+      <w:r>
+        <w:rPr>
+          <w:rFonts w:ascii="Times" w:hAnsi="Times"/>
+          <w:sz w:val="24"/>
+        </w:rPr>
+        <w:t>“</w:t>
       </w:r>
       <w:r>
         <w:rPr>
@@ -7107,7 +7535,15 @@
         </w:rPr>
         <w:t>...</w:t>
       </w:r>
-      <w:proofErr w:type="gramEnd"/>
+      <w:r>
+        <w:rPr>
+          <w:rStyle w:val="HTMLCode"/>
+          <w:rFonts w:ascii="Times" w:hAnsi="Times"/>
+          <w:sz w:val="24"/>
+          <w:szCs w:val="24"/>
+        </w:rPr>
+        <w:t>”</w:t>
+      </w:r>
       <w:r>
         <w:rPr>
           <w:rFonts w:ascii="Times" w:hAnsi="Times"/>
@@ -7162,7 +7598,35 @@
           <w:rFonts w:ascii="Times" w:hAnsi="Times"/>
           <w:sz w:val="24"/>
         </w:rPr>
-        <w:t xml:space="preserve"> worry about the constant at first.  Write an initial program without a constant that produces the default size-5 output.  Make sure you use nested </w:t>
+        <w:t xml:space="preserve"> worry about the constant at first</w:t>
+      </w:r>
+      <w:r>
+        <w:rPr>
+          <w:rFonts w:ascii="Times" w:hAnsi="Times"/>
+          <w:sz w:val="24"/>
+        </w:rPr>
+        <w:t xml:space="preserve">. </w:t>
+      </w:r>
+      <w:r>
+        <w:rPr>
+          <w:rFonts w:ascii="Times" w:hAnsi="Times"/>
+          <w:sz w:val="24"/>
+        </w:rPr>
+        <w:t>Write an initial program without a constant that produces the default size-5 output</w:t>
+      </w:r>
+      <w:r>
+        <w:rPr>
+          <w:rFonts w:ascii="Times" w:hAnsi="Times"/>
+          <w:sz w:val="24"/>
+        </w:rPr>
+        <w:t xml:space="preserve">. </w:t>
+      </w:r>
+      <w:r>
+        <w:rPr>
+          <w:rFonts w:ascii="Times" w:hAnsi="Times"/>
+          <w:sz w:val="24"/>
+        </w:rPr>
+        <w:t xml:space="preserve">Make sure you use nested </w:t>
       </w:r>
       <w:r>
         <w:rPr>
@@ -7178,7 +7642,21 @@
           <w:rFonts w:ascii="Times" w:hAnsi="Times"/>
           <w:sz w:val="24"/>
         </w:rPr>
-        <w:t xml:space="preserve"> loops for sequences of repeated characters.  After your figure looks correct at the default size, </w:t>
+        <w:t xml:space="preserve"> loops for sequences of repeated characters</w:t>
+      </w:r>
+      <w:r>
+        <w:rPr>
+          <w:rFonts w:ascii="Times" w:hAnsi="Times"/>
+          <w:sz w:val="24"/>
+        </w:rPr>
+        <w:t xml:space="preserve">. </w:t>
+      </w:r>
+      <w:r>
+        <w:rPr>
+          <w:rFonts w:ascii="Times" w:hAnsi="Times"/>
+          <w:sz w:val="24"/>
+        </w:rPr>
+        <w:t xml:space="preserve">After your figure looks correct at the default size, </w:t>
       </w:r>
       <w:r>
         <w:rPr>
@@ -7239,10 +7717,10 @@
     </w:p>
     <w:p>
       <w:pPr>
-        <w:pStyle w:val="Flushlist"/>
-        <w:spacing w:after="0"/>
-        <w:ind w:left="0" w:firstLine="0"/>
-        <w:rPr>
+        <w:pStyle w:val="BodyText"/>
+        <w:outlineLvl w:val="0"/>
+        <w:rPr>
+          <w:rFonts w:ascii="Times" w:hAnsi="Times"/>
           <w:b/>
           <w:sz w:val="32"/>
           <w:szCs w:val="32"/>
@@ -7250,28 +7728,22 @@
       </w:pPr>
       <w:r>
         <w:rPr>
+          <w:rFonts w:ascii="Times" w:hAnsi="Times"/>
           <w:b/>
           <w:sz w:val="32"/>
           <w:szCs w:val="32"/>
         </w:rPr>
         <w:lastRenderedPageBreak/>
-        <w:t>Problem 5</w:t>
-      </w:r>
-      <w:r>
-        <w:rPr>
+        <w:t>D</w:t>
+      </w:r>
+      <w:r>
+        <w:rPr>
+          <w:rFonts w:ascii="Times" w:hAnsi="Times"/>
           <w:b/>
           <w:sz w:val="32"/>
           <w:szCs w:val="32"/>
         </w:rPr>
-        <w:t xml:space="preserve">: </w:t>
-      </w:r>
-      <w:r>
-        <w:rPr>
-          <w:b/>
-          <w:sz w:val="32"/>
-          <w:szCs w:val="32"/>
-        </w:rPr>
-        <w:t>Ascii Art</w:t>
+        <w:t>evelopment Strategy and Grading</w:t>
       </w:r>
     </w:p>
     <w:p>
@@ -7287,182 +7759,102 @@
           <w:rFonts w:ascii="Times" w:hAnsi="Times"/>
           <w:sz w:val="24"/>
         </w:rPr>
-        <w:t xml:space="preserve">For this problem, </w:t>
-      </w:r>
-      <w:r>
-        <w:rPr>
-          <w:rFonts w:ascii="Times" w:hAnsi="Times"/>
-          <w:sz w:val="24"/>
-        </w:rPr>
-        <w:t xml:space="preserve">write </w:t>
-      </w:r>
-      <w:r>
-        <w:rPr>
-          <w:rFonts w:ascii="Times" w:hAnsi="Times"/>
-          <w:sz w:val="24"/>
-        </w:rPr>
-        <w:t xml:space="preserve">a </w:t>
-      </w:r>
-      <w:proofErr w:type="spellStart"/>
-      <w:r>
-        <w:rPr>
-          <w:rStyle w:val="HTMLCode"/>
-          <w:rFonts w:ascii="Courier" w:hAnsi="Courier"/>
-        </w:rPr>
-        <w:t>ConsoleProgram</w:t>
-      </w:r>
-      <w:proofErr w:type="spellEnd"/>
-      <w:r>
-        <w:rPr>
-          <w:rFonts w:ascii="Times" w:hAnsi="Times"/>
-          <w:sz w:val="24"/>
-        </w:rPr>
-        <w:t xml:space="preserve"> named </w:t>
-      </w:r>
-      <w:proofErr w:type="spellStart"/>
-      <w:r>
-        <w:rPr>
-          <w:rStyle w:val="HTMLCode"/>
+        <w:t xml:space="preserve">As with the last assignment, it helps to have a step-by-step process, or </w:t>
+      </w:r>
+      <w:r>
+        <w:rPr>
           <w:rFonts w:ascii="Times" w:hAnsi="Times"/>
           <w:b/>
           <w:bCs/>
           <w:sz w:val="24"/>
-          <w:szCs w:val="24"/>
-        </w:rPr>
-        <w:t>AsciiArt</w:t>
-      </w:r>
-      <w:proofErr w:type="spellEnd"/>
-      <w:r>
-        <w:rPr>
-          <w:rFonts w:ascii="Times" w:hAnsi="Times"/>
-          <w:sz w:val="24"/>
-        </w:rPr>
-        <w:t xml:space="preserve"> that produces any text art (sometimes called</w:t>
-      </w:r>
-      <w:r>
-        <w:rPr>
-          <w:rFonts w:ascii="Times" w:hAnsi="Times"/>
-          <w:sz w:val="24"/>
-        </w:rPr>
-        <w:t xml:space="preserve"> "ASCII art") picture you like, </w:t>
-      </w:r>
-      <w:r>
-        <w:rPr>
-          <w:rFonts w:ascii="Times" w:hAnsi="Times"/>
-          <w:sz w:val="24"/>
-        </w:rPr>
-        <w:t>with the following restrictions and details.</w:t>
-      </w:r>
-      <w:r>
-        <w:rPr>
-          <w:rFonts w:ascii="Times" w:hAnsi="Times"/>
-          <w:sz w:val="24"/>
-        </w:rPr>
-        <w:t xml:space="preserve">  </w:t>
-      </w:r>
-      <w:r>
-        <w:rPr>
-          <w:rFonts w:ascii="Times" w:hAnsi="Times"/>
-          <w:sz w:val="24"/>
-        </w:rPr>
-        <w:t xml:space="preserve">Be creative!  </w:t>
-      </w:r>
-      <w:r>
-        <w:rPr>
-          <w:rFonts w:ascii="Times" w:hAnsi="Times"/>
-          <w:i/>
-          <w:sz w:val="24"/>
-        </w:rPr>
-        <w:t>This problem is not graded on Style - a</w:t>
-      </w:r>
-      <w:r>
-        <w:rPr>
-          <w:rFonts w:ascii="Times" w:hAnsi="Times"/>
-          <w:i/>
-          <w:sz w:val="24"/>
-        </w:rPr>
-        <w:t xml:space="preserve">s long </w:t>
-      </w:r>
-      <w:r>
-        <w:rPr>
-          <w:rFonts w:ascii="Times" w:hAnsi="Times"/>
-          <w:i/>
-          <w:sz w:val="24"/>
-        </w:rPr>
-        <w:t xml:space="preserve">as your </w:t>
-      </w:r>
-      <w:proofErr w:type="spellStart"/>
-      <w:r>
-        <w:rPr>
-          <w:rStyle w:val="CodeFragment"/>
-          <w:rFonts w:ascii="Times" w:hAnsi="Times"/>
-          <w:i/>
-          <w:sz w:val="24"/>
-        </w:rPr>
-        <w:t>AsciiArt</w:t>
-      </w:r>
-      <w:proofErr w:type="spellEnd"/>
-      <w:r>
-        <w:rPr>
-          <w:rFonts w:ascii="Times" w:hAnsi="Times"/>
-          <w:i/>
-          <w:sz w:val="24"/>
-        </w:rPr>
-        <w:t xml:space="preserve"> program compiles, </w:t>
-      </w:r>
-      <w:r>
-        <w:rPr>
-          <w:rFonts w:ascii="Times" w:hAnsi="Times"/>
-          <w:i/>
-          <w:sz w:val="24"/>
-        </w:rPr>
-        <w:t xml:space="preserve">runs and meets </w:t>
-      </w:r>
-      <w:r>
-        <w:rPr>
-          <w:rFonts w:ascii="Times" w:hAnsi="Times"/>
-          <w:i/>
-          <w:sz w:val="24"/>
-        </w:rPr>
-        <w:t xml:space="preserve">these </w:t>
-      </w:r>
-      <w:r>
-        <w:rPr>
-          <w:rFonts w:ascii="Times" w:hAnsi="Times"/>
-          <w:i/>
-          <w:sz w:val="24"/>
-        </w:rPr>
-        <w:t xml:space="preserve">constraints, it will receive full </w:t>
-      </w:r>
-      <w:r>
-        <w:rPr>
-          <w:rFonts w:ascii="Times" w:hAnsi="Times"/>
-          <w:i/>
-          <w:sz w:val="24"/>
-        </w:rPr>
-        <w:t>credit.</w:t>
-      </w:r>
-    </w:p>
-    <w:p>
-      <w:pPr>
-        <w:pStyle w:val="BodyText"/>
-        <w:rPr>
-          <w:rFonts w:ascii="Times" w:hAnsi="Times"/>
-          <w:sz w:val="8"/>
-          <w:szCs w:val="8"/>
-        </w:rPr>
-      </w:pPr>
-    </w:p>
-    <w:p>
-      <w:pPr>
-        <w:pStyle w:val="BodyText"/>
+        </w:rPr>
+        <w:t>development strategy</w:t>
+      </w:r>
+      <w:r>
+        <w:rPr>
+          <w:rFonts w:ascii="Times" w:hAnsi="Times"/>
+          <w:sz w:val="24"/>
+        </w:rPr>
+        <w:t>, for solving it</w:t>
+      </w:r>
+      <w:r>
+        <w:rPr>
+          <w:rFonts w:ascii="Times" w:hAnsi="Times"/>
+          <w:sz w:val="24"/>
+        </w:rPr>
+        <w:t xml:space="preserve">. </w:t>
+      </w:r>
+      <w:r>
+        <w:rPr>
+          <w:rFonts w:ascii="Times" w:hAnsi="Times"/>
+          <w:sz w:val="24"/>
+        </w:rPr>
+        <w:t xml:space="preserve">Rather than trying to write an entire program without running or testing it, we suggest an </w:t>
+      </w:r>
+      <w:r>
         <w:rPr>
           <w:rFonts w:ascii="Times" w:hAnsi="Times"/>
           <w:b/>
           <w:bCs/>
           <w:sz w:val="24"/>
         </w:rPr>
-      </w:pPr>
+        <w:t>incremental approach</w:t>
+      </w:r>
+      <w:r>
+        <w:rPr>
+          <w:rFonts w:ascii="Times" w:hAnsi="Times"/>
+          <w:sz w:val="24"/>
+        </w:rPr>
+        <w:t>: Try solving a small part of the problem, running it to verify that what you wrote works properly, then continue.</w:t>
+      </w:r>
+    </w:p>
+    <w:p>
+      <w:pPr>
+        <w:pStyle w:val="BodyText"/>
+        <w:rPr>
+          <w:rFonts w:ascii="Times" w:hAnsi="Times"/>
+          <w:sz w:val="24"/>
+        </w:rPr>
+      </w:pPr>
+    </w:p>
+    <w:p>
+      <w:pPr>
+        <w:pStyle w:val="BodyText"/>
+        <w:rPr>
+          <w:rFonts w:ascii="Times" w:hAnsi="Times"/>
+          <w:sz w:val="24"/>
+        </w:rPr>
+      </w:pPr>
+      <w:r>
+        <w:rPr>
+          <w:rFonts w:ascii="Times" w:hAnsi="Times"/>
+          <w:i/>
+          <w:iCs/>
+          <w:sz w:val="24"/>
+        </w:rPr>
+        <w:t>Functionality:</w:t>
+      </w:r>
+      <w:r>
+        <w:rPr>
+          <w:rFonts w:ascii="Times" w:hAnsi="Times"/>
+          <w:sz w:val="24"/>
+        </w:rPr>
+        <w:t xml:space="preserve"> Your code should compile without any errors or warnings</w:t>
+      </w:r>
+      <w:r>
+        <w:rPr>
+          <w:rFonts w:ascii="Times" w:hAnsi="Times"/>
+          <w:sz w:val="24"/>
+        </w:rPr>
+        <w:t xml:space="preserve">. </w:t>
+      </w:r>
+      <w:r>
+        <w:rPr>
+          <w:rFonts w:ascii="Times" w:hAnsi="Times"/>
+          <w:sz w:val="24"/>
+        </w:rPr>
+        <w:t xml:space="preserve">On this assignment, the console programs must work for a variety of </w:t>
+      </w:r>
       <w:r>
         <w:rPr>
           <w:rFonts w:ascii="Times" w:hAnsi="Times"/>
@@ -7470,266 +7862,72 @@
           <w:bCs/>
           <w:sz w:val="24"/>
         </w:rPr>
-        <w:t>Constraints:</w:t>
+        <w:t>user inputs</w:t>
+      </w:r>
+      <w:r>
+        <w:rPr>
+          <w:rFonts w:ascii="Times" w:hAnsi="Times"/>
+          <w:sz w:val="24"/>
+        </w:rPr>
+        <w:t xml:space="preserve">. For example, the </w:t>
+      </w:r>
+      <w:r>
+        <w:rPr>
+          <w:rFonts w:ascii="Times" w:hAnsi="Times"/>
+          <w:sz w:val="24"/>
+        </w:rPr>
+        <w:t>weather program</w:t>
+      </w:r>
+      <w:r>
+        <w:rPr>
+          <w:rFonts w:ascii="Times" w:hAnsi="Times"/>
+          <w:sz w:val="24"/>
+        </w:rPr>
+        <w:t xml:space="preserve"> should work for any </w:t>
+      </w:r>
+      <w:r>
+        <w:rPr>
+          <w:rFonts w:ascii="Times" w:hAnsi="Times"/>
+          <w:sz w:val="24"/>
+        </w:rPr>
+        <w:t>integer temperature</w:t>
+      </w:r>
+      <w:r>
+        <w:rPr>
+          <w:rFonts w:ascii="Times" w:hAnsi="Times"/>
+          <w:sz w:val="24"/>
+        </w:rPr>
+        <w:t xml:space="preserve"> the user types</w:t>
+      </w:r>
+      <w:r>
+        <w:rPr>
+          <w:rFonts w:ascii="Times" w:hAnsi="Times"/>
+          <w:sz w:val="24"/>
+        </w:rPr>
+        <w:t xml:space="preserve">. </w:t>
+      </w:r>
+      <w:r>
+        <w:rPr>
+          <w:rFonts w:ascii="Times" w:hAnsi="Times"/>
+          <w:sz w:val="24"/>
+        </w:rPr>
+        <w:t>As with the Karel assignment, test your programs extensively before submitting them.</w:t>
       </w:r>
     </w:p>
     <w:p>
       <w:pPr>
         <w:pStyle w:val="BodyText"/>
-        <w:numPr>
-          <w:ilvl w:val="0"/>
-          <w:numId w:val="4"/>
-        </w:numPr>
-        <w:rPr>
-          <w:rFonts w:ascii="Times" w:hAnsi="Times"/>
-          <w:sz w:val="24"/>
-        </w:rPr>
-      </w:pPr>
-      <w:r>
-        <w:rPr>
-          <w:rFonts w:ascii="Times" w:hAnsi="Times"/>
-          <w:sz w:val="24"/>
-        </w:rPr>
-        <w:t xml:space="preserve">The </w:t>
-      </w:r>
-      <w:r>
-        <w:rPr>
-          <w:rFonts w:ascii="Times" w:hAnsi="Times"/>
-          <w:sz w:val="24"/>
-        </w:rPr>
-        <w:t>art</w:t>
-      </w:r>
-      <w:r>
-        <w:rPr>
-          <w:rFonts w:ascii="Times" w:hAnsi="Times"/>
-          <w:sz w:val="24"/>
-        </w:rPr>
-        <w:t xml:space="preserve"> should be your own creation, not an ASCII image you found elsewhere.</w:t>
-      </w:r>
-    </w:p>
-    <w:p>
-      <w:pPr>
-        <w:pStyle w:val="BodyText"/>
-        <w:numPr>
-          <w:ilvl w:val="0"/>
-          <w:numId w:val="4"/>
-        </w:numPr>
-        <w:rPr>
-          <w:rFonts w:ascii="Times" w:hAnsi="Times"/>
-          <w:sz w:val="24"/>
-        </w:rPr>
-      </w:pPr>
-      <w:r>
-        <w:rPr>
-          <w:rFonts w:ascii="Times" w:hAnsi="Times"/>
-          <w:sz w:val="24"/>
-        </w:rPr>
-        <w:t xml:space="preserve">The </w:t>
-      </w:r>
-      <w:r>
-        <w:rPr>
-          <w:rFonts w:ascii="Times" w:hAnsi="Times"/>
-          <w:sz w:val="24"/>
-        </w:rPr>
-        <w:t>art</w:t>
-      </w:r>
-      <w:r>
-        <w:rPr>
-          <w:rFonts w:ascii="Times" w:hAnsi="Times"/>
-          <w:sz w:val="24"/>
-        </w:rPr>
-        <w:t xml:space="preserve"> should </w:t>
-      </w:r>
-      <w:r>
-        <w:rPr>
-          <w:rFonts w:ascii="Times" w:hAnsi="Times"/>
-          <w:sz w:val="24"/>
-        </w:rPr>
-        <w:t xml:space="preserve">be </w:t>
-      </w:r>
-      <w:r>
-        <w:rPr>
-          <w:rFonts w:ascii="Times" w:hAnsi="Times"/>
-          <w:sz w:val="24"/>
-        </w:rPr>
-        <w:t xml:space="preserve">3-200 lines total, </w:t>
-      </w:r>
-      <w:r>
-        <w:rPr>
-          <w:rFonts w:ascii="Times" w:hAnsi="Times"/>
-          <w:sz w:val="24"/>
-        </w:rPr>
-        <w:t>with</w:t>
-      </w:r>
-      <w:r>
-        <w:rPr>
-          <w:rFonts w:ascii="Times" w:hAnsi="Times"/>
-          <w:sz w:val="24"/>
-        </w:rPr>
-        <w:t xml:space="preserve"> no more than 200 characters per</w:t>
-      </w:r>
-      <w:r>
-        <w:rPr>
-          <w:rFonts w:ascii="Times" w:hAnsi="Times"/>
-          <w:sz w:val="24"/>
-        </w:rPr>
-        <w:t xml:space="preserve"> line.</w:t>
-      </w:r>
-    </w:p>
-    <w:p>
-      <w:pPr>
-        <w:pStyle w:val="BodyText"/>
-        <w:numPr>
-          <w:ilvl w:val="0"/>
-          <w:numId w:val="4"/>
-        </w:numPr>
-        <w:rPr>
-          <w:rFonts w:ascii="Times" w:hAnsi="Times"/>
-          <w:sz w:val="24"/>
-        </w:rPr>
-      </w:pPr>
-      <w:r>
-        <w:rPr>
-          <w:rFonts w:ascii="Times" w:hAnsi="Times"/>
-          <w:sz w:val="24"/>
-        </w:rPr>
-        <w:t xml:space="preserve">The </w:t>
-      </w:r>
-      <w:r>
-        <w:rPr>
-          <w:rFonts w:ascii="Times" w:hAnsi="Times"/>
-          <w:sz w:val="24"/>
-        </w:rPr>
-        <w:t>art</w:t>
-      </w:r>
-      <w:r>
-        <w:rPr>
-          <w:rFonts w:ascii="Times" w:hAnsi="Times"/>
-          <w:sz w:val="24"/>
-        </w:rPr>
-        <w:t xml:space="preserve"> should not include hateful, offensive, or otherwise inappropriate </w:t>
-      </w:r>
-      <w:r>
-        <w:rPr>
-          <w:rFonts w:ascii="Times" w:hAnsi="Times"/>
-          <w:sz w:val="24"/>
-        </w:rPr>
-        <w:t>content</w:t>
-      </w:r>
-      <w:r>
-        <w:rPr>
-          <w:rFonts w:ascii="Times" w:hAnsi="Times"/>
-          <w:sz w:val="24"/>
-        </w:rPr>
-        <w:t>.</w:t>
-      </w:r>
-    </w:p>
-    <w:p>
-      <w:pPr>
-        <w:pStyle w:val="BodyText"/>
-        <w:numPr>
-          <w:ilvl w:val="0"/>
-          <w:numId w:val="4"/>
-        </w:numPr>
-        <w:rPr>
-          <w:rFonts w:ascii="Times" w:hAnsi="Times"/>
-          <w:sz w:val="24"/>
-        </w:rPr>
-      </w:pPr>
-      <w:r>
-        <w:rPr>
-          <w:rFonts w:ascii="Times" w:hAnsi="Times"/>
-          <w:sz w:val="24"/>
-        </w:rPr>
-        <w:t>The code should use at least one loop or method, but it should not have any infinite loops and</w:t>
-      </w:r>
-      <w:r>
-        <w:rPr>
-          <w:rFonts w:ascii="Times" w:hAnsi="Times"/>
-          <w:sz w:val="24"/>
-        </w:rPr>
-        <w:t xml:space="preserve"> should not read any user input</w:t>
-      </w:r>
-      <w:r>
-        <w:rPr>
-          <w:rFonts w:ascii="Times" w:hAnsi="Times"/>
-          <w:sz w:val="24"/>
-        </w:rPr>
-        <w:t xml:space="preserve"> (e.g. </w:t>
-      </w:r>
-      <w:proofErr w:type="spellStart"/>
-      <w:r>
-        <w:rPr>
-          <w:rStyle w:val="HTMLCode"/>
-          <w:rFonts w:ascii="Times" w:hAnsi="Times"/>
-          <w:sz w:val="24"/>
-          <w:szCs w:val="24"/>
-        </w:rPr>
-        <w:t>readInt</w:t>
-      </w:r>
-      <w:proofErr w:type="spellEnd"/>
-      <w:r>
-        <w:rPr>
-          <w:rFonts w:ascii="Times" w:hAnsi="Times"/>
-          <w:sz w:val="24"/>
-        </w:rPr>
-        <w:t>).</w:t>
-      </w:r>
-    </w:p>
-    <w:p>
-      <w:pPr>
-        <w:pStyle w:val="BodyText"/>
-        <w:numPr>
-          <w:ilvl w:val="0"/>
-          <w:numId w:val="4"/>
-        </w:numPr>
-        <w:rPr>
-          <w:rFonts w:ascii="Times" w:hAnsi="Times"/>
-          <w:sz w:val="24"/>
-        </w:rPr>
-      </w:pPr>
-      <w:r>
-        <w:rPr>
-          <w:rFonts w:ascii="Times" w:hAnsi="Times"/>
-          <w:sz w:val="24"/>
-        </w:rPr>
-        <w:t xml:space="preserve">The </w:t>
-      </w:r>
-      <w:r>
-        <w:rPr>
-          <w:rFonts w:ascii="Times" w:hAnsi="Times"/>
-          <w:sz w:val="24"/>
-        </w:rPr>
-        <w:t>art</w:t>
-      </w:r>
-      <w:r>
-        <w:rPr>
-          <w:rFonts w:ascii="Times" w:hAnsi="Times"/>
-          <w:sz w:val="24"/>
-        </w:rPr>
-        <w:t xml:space="preserve"> must not be completely taken from your solution to any other part of this assignment.</w:t>
-      </w:r>
-    </w:p>
-    <w:p>
-      <w:pPr>
-        <w:pStyle w:val="BodyText"/>
-        <w:numPr>
-          <w:ilvl w:val="0"/>
-          <w:numId w:val="4"/>
-        </w:numPr>
-        <w:spacing w:before="14" w:after="14"/>
-        <w:jc w:val="left"/>
-        <w:rPr>
-          <w:rFonts w:ascii="Times" w:hAnsi="Times"/>
-          <w:sz w:val="24"/>
-        </w:rPr>
-      </w:pPr>
-      <w:r>
-        <w:rPr>
-          <w:rFonts w:ascii="Times" w:hAnsi="Times"/>
-          <w:sz w:val="24"/>
-        </w:rPr>
-        <w:t xml:space="preserve">You must </w:t>
+        <w:rPr>
+          <w:rFonts w:ascii="Times" w:hAnsi="Times"/>
+          <w:sz w:val="24"/>
+        </w:rPr>
+      </w:pPr>
+      <w:r>
+        <w:rPr>
+          <w:rFonts w:ascii="Times" w:hAnsi="Times"/>
+          <w:sz w:val="24"/>
+        </w:rPr>
+        <w:t xml:space="preserve">Some of the other programs that you'll be writing need to refer to </w:t>
       </w:r>
       <w:r>
         <w:rPr>
@@ -7738,42 +7936,64 @@
           <w:bCs/>
           <w:sz w:val="24"/>
         </w:rPr>
-        <w:t>display your name</w:t>
-      </w:r>
-      <w:r>
-        <w:rPr>
-          <w:rFonts w:ascii="Times" w:hAnsi="Times"/>
-          <w:sz w:val="24"/>
-        </w:rPr>
-        <w:t xml:space="preserve"> somewhere in the output.  The simplest way to do this would be to </w:t>
-      </w:r>
-      <w:proofErr w:type="spellStart"/>
-      <w:r>
-        <w:rPr>
-          <w:rStyle w:val="CodeFragment"/>
-          <w:rFonts w:ascii="Times" w:hAnsi="Times"/>
-          <w:sz w:val="24"/>
-        </w:rPr>
-        <w:t>println</w:t>
-      </w:r>
-      <w:proofErr w:type="spellEnd"/>
-      <w:r>
-        <w:rPr>
-          <w:rFonts w:ascii="Times" w:hAnsi="Times"/>
-          <w:sz w:val="24"/>
-        </w:rPr>
-        <w:t xml:space="preserve"> a line at the start saying something like, "CS 106A ASCII Art by John Smith and Jane Doe".</w:t>
+        <w:t>constants</w:t>
+      </w:r>
+      <w:r>
+        <w:rPr>
+          <w:rFonts w:ascii="Times" w:hAnsi="Times"/>
+          <w:sz w:val="24"/>
+        </w:rPr>
+        <w:t xml:space="preserve"> defined in your program</w:t>
+      </w:r>
+      <w:r>
+        <w:rPr>
+          <w:rFonts w:ascii="Times" w:hAnsi="Times"/>
+          <w:sz w:val="24"/>
+        </w:rPr>
+        <w:t xml:space="preserve">. </w:t>
+      </w:r>
+      <w:r>
+        <w:rPr>
+          <w:rFonts w:ascii="Times" w:hAnsi="Times"/>
+          <w:sz w:val="24"/>
+        </w:rPr>
+        <w:t>A constant makes it easier to change your program's behavior simply by adjusting the value assigned to that constant</w:t>
+      </w:r>
+      <w:r>
+        <w:rPr>
+          <w:rFonts w:ascii="Times" w:hAnsi="Times"/>
+          <w:sz w:val="24"/>
+        </w:rPr>
+        <w:t xml:space="preserve">. </w:t>
+      </w:r>
+      <w:r>
+        <w:rPr>
+          <w:rFonts w:ascii="Times" w:hAnsi="Times"/>
+          <w:sz w:val="24"/>
+        </w:rPr>
+        <w:t>When grading, we will run your programs with a variety of different constant values to test whether you have correctly and consistently used constants throughout your program</w:t>
+      </w:r>
+      <w:r>
+        <w:rPr>
+          <w:rFonts w:ascii="Times" w:hAnsi="Times"/>
+          <w:sz w:val="24"/>
+        </w:rPr>
+        <w:t xml:space="preserve">. </w:t>
+      </w:r>
+      <w:r>
+        <w:rPr>
+          <w:rFonts w:ascii="Times" w:hAnsi="Times"/>
+          <w:sz w:val="24"/>
+        </w:rPr>
+        <w:t>Before submitting, you should check whether or not your programs work when you vary the values of the constants as appropriate.</w:t>
       </w:r>
     </w:p>
     <w:p>
       <w:pPr>
         <w:pStyle w:val="BodyText"/>
-        <w:spacing w:before="14" w:after="14"/>
-        <w:jc w:val="left"/>
-        <w:rPr>
-          <w:rFonts w:ascii="Times" w:hAnsi="Times"/>
-          <w:sz w:val="8"/>
-          <w:szCs w:val="8"/>
+        <w:rPr>
+          <w:rFonts w:ascii="Times" w:hAnsi="Times"/>
+          <w:sz w:val="24"/>
         </w:rPr>
       </w:pPr>
     </w:p>
@@ -7788,99 +8008,40 @@
       <w:r>
         <w:rPr>
           <w:rFonts w:ascii="Times" w:hAnsi="Times"/>
-          <w:sz w:val="24"/>
-        </w:rPr>
-        <w:t>For example, here is a poss</w:t>
-      </w:r>
-      <w:r>
-        <w:rPr>
-          <w:rFonts w:ascii="Times" w:hAnsi="Times"/>
-          <w:sz w:val="24"/>
-        </w:rPr>
-        <w:t>ible ASCII art of a smiley face</w:t>
-      </w:r>
-      <w:r>
-        <w:rPr>
-          <w:rFonts w:ascii="Times" w:hAnsi="Times"/>
-          <w:sz w:val="24"/>
-        </w:rPr>
-        <w:t xml:space="preserve"> (though you should make up your own output and not match this one exactly):</w:t>
-      </w:r>
-    </w:p>
-    <w:p>
-      <w:pPr>
-        <w:pStyle w:val="BodyText"/>
-        <w:jc w:val="center"/>
-        <w:rPr>
-          <w:rFonts w:ascii="Consolas" w:eastAsia="Consolas" w:hAnsi="Consolas" w:cs="Consolas"/>
-          <w:sz w:val="20"/>
-        </w:rPr>
-      </w:pPr>
-      <w:r>
-        <w:rPr>
-          <w:rFonts w:ascii="Consolas" w:eastAsia="Consolas" w:hAnsi="Consolas" w:cs="Consolas"/>
-          <w:noProof/>
-          <w:sz w:val="20"/>
-          <w:lang w:eastAsia="en-US" w:bidi="ar-SA"/>
-        </w:rPr>
-        <w:drawing>
-          <wp:inline distT="0" distB="0" distL="0" distR="0" wp14:anchorId="72CA0DDA" wp14:editId="205B7F41">
-            <wp:extent cx="5042535" cy="1853684"/>
-            <wp:effectExtent l="0" t="0" r="12065" b="635"/>
-            <wp:docPr id="1" name="Picture 1" descr="../../../Desktop/Screen%20Shot%202017-07-05%20at%2012.13.09%20AM.png"/>
-            <wp:cNvGraphicFramePr>
-              <a:graphicFrameLocks xmlns:a="http://schemas.openxmlformats.org/drawingml/2006/main" noChangeAspect="1"/>
-            </wp:cNvGraphicFramePr>
-            <a:graphic xmlns:a="http://schemas.openxmlformats.org/drawingml/2006/main">
-              <a:graphicData uri="http://schemas.openxmlformats.org/drawingml/2006/picture">
-                <pic:pic xmlns:pic="http://schemas.openxmlformats.org/drawingml/2006/picture">
-                  <pic:nvPicPr>
-                    <pic:cNvPr id="0" name="Picture 1" descr="../../../Desktop/Screen%20Shot%202017-07-05%20at%2012.13.09%20AM.png"/>
-                    <pic:cNvPicPr>
-                      <a:picLocks noChangeAspect="1" noChangeArrowheads="1"/>
-                    </pic:cNvPicPr>
-                  </pic:nvPicPr>
-                  <pic:blipFill>
-                    <a:blip r:embed="rId10">
-                      <a:extLst>
-                        <a:ext uri="{28A0092B-C50C-407E-A947-70E740481C1C}">
-                          <a14:useLocalDpi xmlns:a14="http://schemas.microsoft.com/office/drawing/2010/main" val="0"/>
-                        </a:ext>
-                      </a:extLst>
-                    </a:blip>
-                    <a:srcRect/>
-                    <a:stretch>
-                      <a:fillRect/>
-                    </a:stretch>
-                  </pic:blipFill>
-                  <pic:spPr bwMode="auto">
-                    <a:xfrm>
-                      <a:off x="0" y="0"/>
-                      <a:ext cx="5046137" cy="1855008"/>
-                    </a:xfrm>
-                    <a:prstGeom prst="rect">
-                      <a:avLst/>
-                    </a:prstGeom>
-                    <a:noFill/>
-                    <a:ln>
-                      <a:noFill/>
-                    </a:ln>
-                  </pic:spPr>
-                </pic:pic>
-              </a:graphicData>
-            </a:graphic>
-          </wp:inline>
-        </w:drawing>
-      </w:r>
-    </w:p>
-    <w:p>
-      <w:pPr>
-        <w:pStyle w:val="BodyText"/>
-        <w:rPr>
-          <w:rFonts w:ascii="Times" w:hAnsi="Times"/>
-          <w:sz w:val="24"/>
-        </w:rPr>
-      </w:pPr>
+          <w:i/>
+          <w:iCs/>
+          <w:sz w:val="24"/>
+        </w:rPr>
+        <w:t>Style:</w:t>
+      </w:r>
+      <w:r>
+        <w:rPr>
+          <w:rFonts w:ascii="Times" w:hAnsi="Times"/>
+          <w:sz w:val="24"/>
+        </w:rPr>
+        <w:t xml:space="preserve"> </w:t>
+      </w:r>
+      <w:r>
+        <w:rPr>
+          <w:rFonts w:ascii="Times" w:hAnsi="Times"/>
+          <w:sz w:val="24"/>
+        </w:rPr>
+        <w:t>Style is just as important as ever in this assignment</w:t>
+      </w:r>
+      <w:r>
+        <w:rPr>
+          <w:rFonts w:ascii="Times" w:hAnsi="Times"/>
+          <w:sz w:val="24"/>
+        </w:rPr>
+        <w:t xml:space="preserve">. </w:t>
+      </w:r>
+      <w:r>
+        <w:rPr>
+          <w:rFonts w:ascii="Times" w:hAnsi="Times"/>
+          <w:sz w:val="24"/>
+        </w:rPr>
+        <w:t xml:space="preserve">Have you read the </w:t>
+      </w:r>
       <w:r>
         <w:rPr>
           <w:rFonts w:ascii="Times" w:hAnsi="Times"/>
@@ -7888,28 +8049,102 @@
           <w:bCs/>
           <w:sz w:val="24"/>
         </w:rPr>
-        <w:t>Neat console features:</w:t>
-      </w:r>
-      <w:r>
-        <w:rPr>
-          <w:rFonts w:ascii="Times" w:hAnsi="Times"/>
-          <w:sz w:val="24"/>
-        </w:rPr>
-        <w:t xml:space="preserve"> I</w:t>
-      </w:r>
-      <w:r>
-        <w:rPr>
-          <w:rFonts w:ascii="Times" w:hAnsi="Times"/>
-          <w:sz w:val="24"/>
-        </w:rPr>
-        <w:t>f you want to have some fun</w:t>
-      </w:r>
-      <w:r>
-        <w:rPr>
-          <w:rFonts w:ascii="Times" w:hAnsi="Times"/>
-          <w:sz w:val="24"/>
-        </w:rPr>
-        <w:t xml:space="preserve">, there are a few features of the console that you may want to use.  One is the ability to print in colors.  To print in color, pass a second parameter to the </w:t>
+        <w:t>Style Guide</w:t>
+      </w:r>
+      <w:r>
+        <w:rPr>
+          <w:rFonts w:ascii="Times" w:hAnsi="Times"/>
+          <w:sz w:val="24"/>
+        </w:rPr>
+        <w:t xml:space="preserve"> </w:t>
+      </w:r>
+      <w:r>
+        <w:rPr>
+          <w:rFonts w:ascii="Times" w:hAnsi="Times"/>
+          <w:sz w:val="24"/>
+        </w:rPr>
+        <w:t xml:space="preserve">on the course website </w:t>
+      </w:r>
+      <w:r>
+        <w:rPr>
+          <w:rFonts w:ascii="Times" w:hAnsi="Times"/>
+          <w:sz w:val="24"/>
+        </w:rPr>
+        <w:t>yet?</w:t>
+      </w:r>
+      <w:r>
+        <w:rPr>
+          <w:rFonts w:ascii="Times" w:hAnsi="Times"/>
+          <w:sz w:val="24"/>
+        </w:rPr>
+        <w:t xml:space="preserve"> If not, please do so</w:t>
+      </w:r>
+      <w:r>
+        <w:rPr>
+          <w:rFonts w:ascii="Times" w:hAnsi="Times"/>
+          <w:sz w:val="24"/>
+        </w:rPr>
+        <w:t xml:space="preserve"> (it’s in the “Assignments” tab)</w:t>
+      </w:r>
+      <w:r>
+        <w:rPr>
+          <w:rFonts w:ascii="Times" w:hAnsi="Times"/>
+          <w:sz w:val="24"/>
+        </w:rPr>
+        <w:t xml:space="preserve">. </w:t>
+      </w:r>
+      <w:r>
+        <w:rPr>
+          <w:rFonts w:ascii="Times" w:hAnsi="Times"/>
+          <w:sz w:val="24"/>
+        </w:rPr>
+        <w:t>It will be updated for each assignment with any new constraints to be aware of</w:t>
+      </w:r>
+      <w:r>
+        <w:rPr>
+          <w:rFonts w:ascii="Times" w:hAnsi="Times"/>
+          <w:sz w:val="24"/>
+        </w:rPr>
+        <w:t xml:space="preserve">. </w:t>
+      </w:r>
+      <w:r>
+        <w:rPr>
+          <w:rFonts w:ascii="Times" w:hAnsi="Times"/>
+          <w:sz w:val="24"/>
+        </w:rPr>
+        <w:t>Be sure to still follow the guidelines laid out in the Karel assignment, as well as any new ones added to the online guide or shown in class.</w:t>
+      </w:r>
+    </w:p>
+    <w:p>
+      <w:pPr>
+        <w:pStyle w:val="BodyText"/>
+        <w:rPr>
+          <w:rFonts w:ascii="Times" w:hAnsi="Times"/>
+          <w:sz w:val="24"/>
+        </w:rPr>
+      </w:pPr>
+      <w:r>
+        <w:rPr>
+          <w:rFonts w:ascii="Times" w:hAnsi="Times"/>
+          <w:i/>
+          <w:iCs/>
+          <w:sz w:val="24"/>
+        </w:rPr>
+        <w:t>Procedural decomposition:</w:t>
+      </w:r>
+      <w:r>
+        <w:rPr>
+          <w:rFonts w:ascii="Times" w:hAnsi="Times"/>
+          <w:sz w:val="24"/>
+        </w:rPr>
+        <w:t xml:space="preserve"> </w:t>
+      </w:r>
+      <w:r>
+        <w:rPr>
+          <w:rFonts w:ascii="Times" w:hAnsi="Times"/>
+          <w:sz w:val="24"/>
+        </w:rPr>
+        <w:t xml:space="preserve">The </w:t>
       </w:r>
       <w:proofErr w:type="spellStart"/>
       <w:r>
@@ -7918,7 +8153,7 @@
           <w:rFonts w:ascii="Times" w:hAnsi="Times"/>
           <w:sz w:val="24"/>
         </w:rPr>
-        <w:t>println</w:t>
+        <w:t>QuadraticEquation</w:t>
       </w:r>
       <w:proofErr w:type="spellEnd"/>
       <w:r>
@@ -7926,7 +8161,7 @@
           <w:rFonts w:ascii="Times" w:hAnsi="Times"/>
           <w:sz w:val="24"/>
         </w:rPr>
-        <w:t xml:space="preserve"> or print method that indicates a color such as </w:t>
+        <w:t xml:space="preserve"> and </w:t>
       </w:r>
       <w:r>
         <w:rPr>
@@ -7934,157 +8169,191 @@
           <w:rFonts w:ascii="Times" w:hAnsi="Times"/>
           <w:sz w:val="24"/>
         </w:rPr>
-        <w:t>RED</w:t>
-      </w:r>
-      <w:r>
-        <w:rPr>
-          <w:rFonts w:ascii="Times" w:hAnsi="Times"/>
-          <w:sz w:val="24"/>
-        </w:rPr>
-        <w:t xml:space="preserve">, </w:t>
-      </w:r>
-      <w:r>
-        <w:rPr>
-          <w:rStyle w:val="CodeFragment"/>
-          <w:rFonts w:ascii="Times" w:hAnsi="Times"/>
-          <w:sz w:val="24"/>
-        </w:rPr>
-        <w:t>GREEN</w:t>
-      </w:r>
-      <w:r>
-        <w:rPr>
-          <w:rFonts w:ascii="Times" w:hAnsi="Times"/>
-          <w:sz w:val="24"/>
-        </w:rPr>
-        <w:t xml:space="preserve">, or </w:t>
-      </w:r>
-      <w:r>
-        <w:rPr>
-          <w:rStyle w:val="CodeFragment"/>
-          <w:rFonts w:ascii="Times" w:hAnsi="Times"/>
-          <w:sz w:val="24"/>
-        </w:rPr>
-        <w:t>BLUE</w:t>
-      </w:r>
-      <w:r>
-        <w:rPr>
-          <w:rFonts w:ascii="Times" w:hAnsi="Times"/>
-          <w:sz w:val="24"/>
-        </w:rPr>
-        <w:t>, such as the following:</w:t>
-      </w:r>
-    </w:p>
-    <w:p>
-      <w:pPr>
-        <w:pStyle w:val="Spacer"/>
-        <w:rPr>
-          <w:rFonts w:ascii="Times" w:hAnsi="Times"/>
-          <w:sz w:val="24"/>
-        </w:rPr>
-      </w:pPr>
-    </w:p>
-    <w:p>
-      <w:pPr>
-        <w:pStyle w:val="Code"/>
-        <w:ind w:left="0"/>
-        <w:jc w:val="center"/>
-        <w:rPr>
-          <w:rFonts w:ascii="Courier" w:hAnsi="Courier"/>
-          <w:sz w:val="22"/>
-          <w:szCs w:val="22"/>
-        </w:rPr>
-      </w:pPr>
-      <w:proofErr w:type="spellStart"/>
-      <w:proofErr w:type="gramStart"/>
-      <w:r>
-        <w:rPr>
-          <w:rFonts w:ascii="Courier" w:hAnsi="Courier"/>
-          <w:sz w:val="22"/>
-          <w:szCs w:val="22"/>
-        </w:rPr>
-        <w:t>println</w:t>
-      </w:r>
-      <w:proofErr w:type="spellEnd"/>
-      <w:r>
-        <w:rPr>
-          <w:rFonts w:ascii="Courier" w:hAnsi="Courier"/>
-          <w:sz w:val="22"/>
-          <w:szCs w:val="22"/>
-        </w:rPr>
-        <w:t>(</w:t>
-      </w:r>
-      <w:proofErr w:type="gramEnd"/>
-      <w:r>
-        <w:rPr>
-          <w:rFonts w:ascii="Courier" w:hAnsi="Courier"/>
-          <w:sz w:val="22"/>
-          <w:szCs w:val="22"/>
-        </w:rPr>
-        <w:t>"Hello!"</w:t>
-      </w:r>
-      <w:r>
-        <w:rPr>
-          <w:rFonts w:ascii="Courier" w:hAnsi="Courier"/>
+        <w:t>Weather programs</w:t>
+      </w:r>
+      <w:r>
+        <w:rPr>
+          <w:rFonts w:ascii="Times" w:hAnsi="Times"/>
+          <w:sz w:val="24"/>
+        </w:rPr>
+        <w:t xml:space="preserve"> do not require methods, but for the other problems, your </w:t>
+      </w:r>
+      <w:r>
+        <w:rPr>
+          <w:rStyle w:val="HTMLCode"/>
+          <w:rFonts w:ascii="Times" w:hAnsi="Times"/>
+          <w:sz w:val="24"/>
+          <w:szCs w:val="24"/>
+        </w:rPr>
+        <w:t>run</w:t>
+      </w:r>
+      <w:r>
+        <w:rPr>
+          <w:rFonts w:ascii="Times" w:hAnsi="Times"/>
+          <w:sz w:val="24"/>
+        </w:rPr>
+        <w:t xml:space="preserve"> method should represent a concise summary of the overall program, calling other methods to do the work of solving the problem, but </w:t>
+      </w:r>
+      <w:r>
+        <w:rPr>
+          <w:rStyle w:val="HTMLCode"/>
+          <w:rFonts w:ascii="Times" w:hAnsi="Times"/>
+          <w:sz w:val="24"/>
+          <w:szCs w:val="24"/>
+        </w:rPr>
+        <w:t>run</w:t>
+      </w:r>
+      <w:r>
+        <w:rPr>
+          <w:rFonts w:ascii="Times" w:hAnsi="Times"/>
+          <w:sz w:val="24"/>
+        </w:rPr>
+        <w:t xml:space="preserve"> itself should not directly do much of the work.</w:t>
+      </w:r>
+    </w:p>
+    <w:p>
+      <w:pPr>
+        <w:pStyle w:val="BodyText"/>
+        <w:rPr>
+          <w:rFonts w:ascii="Times" w:hAnsi="Times"/>
+          <w:sz w:val="24"/>
+        </w:rPr>
+      </w:pPr>
+      <w:r>
+        <w:rPr>
+          <w:rFonts w:ascii="Times" w:hAnsi="Times"/>
+          <w:i/>
+          <w:iCs/>
+          <w:sz w:val="24"/>
+        </w:rPr>
+        <w:t>Fields / instance variables:</w:t>
+      </w:r>
+      <w:r>
+        <w:rPr>
+          <w:rFonts w:ascii="Times" w:hAnsi="Times"/>
+          <w:sz w:val="24"/>
+        </w:rPr>
+        <w:t xml:space="preserve"> You should never declare any "global" variables outside of methods (also </w:t>
+      </w:r>
+      <w:r>
+        <w:rPr>
+          <w:rFonts w:ascii="Times" w:hAnsi="Times"/>
+          <w:sz w:val="24"/>
+        </w:rPr>
+        <w:t xml:space="preserve">called </w:t>
+      </w:r>
+      <w:r>
+        <w:rPr>
+          <w:rFonts w:ascii="Times" w:hAnsi="Times"/>
+          <w:sz w:val="24"/>
+        </w:rPr>
+        <w:t>"instance variables")</w:t>
+      </w:r>
+      <w:r>
+        <w:rPr>
+          <w:rFonts w:ascii="Times" w:hAnsi="Times"/>
+          <w:sz w:val="24"/>
+        </w:rPr>
+        <w:t xml:space="preserve">. </w:t>
+      </w:r>
+      <w:r>
+        <w:rPr>
+          <w:rFonts w:ascii="Times" w:hAnsi="Times"/>
+          <w:sz w:val="24"/>
+        </w:rPr>
+        <w:t>Always declare local variables that exist only inside a single method</w:t>
+      </w:r>
+      <w:r>
+        <w:rPr>
+          <w:rFonts w:ascii="Times" w:hAnsi="Times"/>
+          <w:sz w:val="24"/>
+        </w:rPr>
+        <w:t xml:space="preserve">. </w:t>
+      </w:r>
+      <w:r>
+        <w:rPr>
+          <w:rFonts w:ascii="Times" w:hAnsi="Times"/>
+          <w:sz w:val="24"/>
+        </w:rPr>
+        <w:t>If you need to use a value between multiple methods, declare a constant instead or rethink your decomposition.</w:t>
+      </w:r>
+    </w:p>
+    <w:p>
+      <w:pPr>
+        <w:pStyle w:val="BodyText"/>
+        <w:rPr>
+          <w:rFonts w:ascii="Times" w:hAnsi="Times"/>
+          <w:sz w:val="24"/>
+        </w:rPr>
+      </w:pPr>
+    </w:p>
+    <w:p>
+      <w:pPr>
+        <w:pStyle w:val="BodyText"/>
+        <w:rPr>
+          <w:rFonts w:ascii="Times" w:hAnsi="Times"/>
+          <w:sz w:val="24"/>
+        </w:rPr>
+      </w:pPr>
+      <w:r>
+        <w:rPr>
+          <w:rFonts w:ascii="Times" w:hAnsi="Times"/>
+          <w:i/>
+          <w:iCs/>
+          <w:sz w:val="24"/>
+        </w:rPr>
+        <w:t>Honor Code:</w:t>
+      </w:r>
+      <w:r>
+        <w:rPr>
+          <w:rFonts w:ascii="Times" w:hAnsi="Times"/>
+          <w:sz w:val="24"/>
+        </w:rPr>
+        <w:t xml:space="preserve"> Remember to follow the </w:t>
+      </w:r>
+      <w:r>
+        <w:rPr>
+          <w:rFonts w:ascii="Times" w:hAnsi="Times"/>
           <w:b/>
           <w:bCs/>
-          <w:sz w:val="22"/>
-          <w:szCs w:val="22"/>
-        </w:rPr>
-        <w:t xml:space="preserve">, </w:t>
-      </w:r>
-      <w:proofErr w:type="spellStart"/>
-      <w:r>
-        <w:rPr>
-          <w:rFonts w:ascii="Courier" w:hAnsi="Courier"/>
-          <w:b/>
-          <w:bCs/>
-          <w:sz w:val="22"/>
-          <w:szCs w:val="22"/>
-        </w:rPr>
-        <w:t>Color.BLUE</w:t>
-      </w:r>
-      <w:proofErr w:type="spellEnd"/>
-      <w:r>
-        <w:rPr>
-          <w:rFonts w:ascii="Courier" w:hAnsi="Courier"/>
-          <w:sz w:val="22"/>
-          <w:szCs w:val="22"/>
-        </w:rPr>
-        <w:t xml:space="preserve">);     </w:t>
-      </w:r>
-      <w:r>
-        <w:rPr>
-          <w:rStyle w:val="Comment"/>
-          <w:rFonts w:ascii="Courier" w:hAnsi="Courier"/>
-          <w:sz w:val="22"/>
-          <w:szCs w:val="22"/>
-        </w:rPr>
-        <w:t>// print blue text</w:t>
-      </w:r>
-    </w:p>
-    <w:p>
-      <w:pPr>
-        <w:pStyle w:val="Spacer"/>
-        <w:rPr>
-          <w:rFonts w:ascii="Times" w:hAnsi="Times"/>
-          <w:sz w:val="24"/>
-        </w:rPr>
-      </w:pPr>
-    </w:p>
-    <w:p>
-      <w:pPr>
-        <w:pStyle w:val="BodyText"/>
-        <w:rPr>
-          <w:rFonts w:ascii="Times" w:hAnsi="Times"/>
-          <w:sz w:val="24"/>
-        </w:rPr>
-      </w:pPr>
-      <w:r>
-        <w:rPr>
-          <w:rFonts w:ascii="Times" w:hAnsi="Times"/>
-          <w:sz w:val="24"/>
-        </w:rPr>
-        <w:t xml:space="preserve">Another fun </w:t>
+          <w:sz w:val="24"/>
+        </w:rPr>
+        <w:t>Honor Code</w:t>
+      </w:r>
+      <w:r>
+        <w:rPr>
+          <w:rFonts w:ascii="Times" w:hAnsi="Times"/>
+          <w:sz w:val="24"/>
+        </w:rPr>
+        <w:t xml:space="preserve"> when working on this assignment</w:t>
+      </w:r>
+      <w:r>
+        <w:rPr>
+          <w:rFonts w:ascii="Times" w:hAnsi="Times"/>
+          <w:sz w:val="24"/>
+        </w:rPr>
+        <w:t xml:space="preserve">. </w:t>
+      </w:r>
+      <w:r>
+        <w:rPr>
+          <w:rFonts w:ascii="Times" w:hAnsi="Times"/>
+          <w:sz w:val="24"/>
+        </w:rPr>
+        <w:t xml:space="preserve">Submit your own work and do not look at others' </w:t>
+      </w:r>
+      <w:r>
+        <w:rPr>
+          <w:rFonts w:ascii="Times" w:hAnsi="Times"/>
+          <w:sz w:val="24"/>
+        </w:rPr>
+        <w:t>solutions</w:t>
+      </w:r>
+      <w:r>
+        <w:rPr>
+          <w:rFonts w:ascii="Times" w:hAnsi="Times"/>
+          <w:sz w:val="24"/>
+        </w:rPr>
+        <w:t xml:space="preserve">. </w:t>
       </w:r>
       <w:proofErr w:type="gramStart"/>
       <w:r>
@@ -8092,7 +8361,7 @@
           <w:rFonts w:ascii="Times" w:hAnsi="Times"/>
           <w:sz w:val="24"/>
         </w:rPr>
-        <w:t>feature</w:t>
+        <w:t>Also</w:t>
       </w:r>
       <w:proofErr w:type="gramEnd"/>
       <w:r>
@@ -8100,696 +8369,25 @@
           <w:rFonts w:ascii="Times" w:hAnsi="Times"/>
           <w:sz w:val="24"/>
         </w:rPr>
-        <w:t xml:space="preserve"> you may want to use is to "animate" your ASCII art by printing some text, then </w:t>
-      </w:r>
-      <w:r>
-        <w:rPr>
-          <w:rFonts w:ascii="Times" w:hAnsi="Times"/>
-          <w:sz w:val="24"/>
-        </w:rPr>
-        <w:t>clearing the console by calling</w:t>
-      </w:r>
-    </w:p>
-    <w:p>
-      <w:pPr>
-        <w:pStyle w:val="BodyText"/>
-        <w:rPr>
-          <w:rFonts w:ascii="Times" w:hAnsi="Times"/>
-          <w:sz w:val="8"/>
-          <w:szCs w:val="8"/>
-        </w:rPr>
-      </w:pPr>
-    </w:p>
-    <w:p>
-      <w:pPr>
-        <w:pStyle w:val="BodyText"/>
-        <w:jc w:val="center"/>
-        <w:rPr>
-          <w:rFonts w:ascii="Times" w:hAnsi="Times"/>
-          <w:sz w:val="8"/>
-          <w:szCs w:val="8"/>
-        </w:rPr>
-      </w:pPr>
-      <w:r>
-        <w:rPr>
-          <w:rFonts w:ascii="Courier" w:hAnsi="Courier"/>
-          <w:szCs w:val="22"/>
-        </w:rPr>
-        <w:t xml:space="preserve">    </w:t>
-      </w:r>
-      <w:r>
-        <w:rPr>
-          <w:rFonts w:ascii="Courier" w:hAnsi="Courier"/>
-          <w:szCs w:val="22"/>
-        </w:rPr>
-        <w:t>pause(</w:t>
-      </w:r>
-      <w:r>
-        <w:rPr>
-          <w:rFonts w:ascii="Courier" w:hAnsi="Courier"/>
-          <w:szCs w:val="22"/>
-        </w:rPr>
-        <w:t>x</w:t>
-      </w:r>
-      <w:proofErr w:type="gramStart"/>
-      <w:r>
-        <w:rPr>
-          <w:rFonts w:ascii="Courier" w:hAnsi="Courier"/>
-          <w:szCs w:val="22"/>
-        </w:rPr>
-        <w:t>);</w:t>
-      </w:r>
-      <w:r>
-        <w:rPr>
-          <w:rFonts w:ascii="Courier" w:hAnsi="Courier"/>
-          <w:szCs w:val="22"/>
-        </w:rPr>
-        <w:t xml:space="preserve">   </w:t>
-      </w:r>
-      <w:proofErr w:type="gramEnd"/>
-      <w:r>
-        <w:rPr>
-          <w:rFonts w:ascii="Courier" w:hAnsi="Courier"/>
-          <w:szCs w:val="22"/>
-        </w:rPr>
-        <w:t xml:space="preserve">      </w:t>
-      </w:r>
-      <w:r>
-        <w:rPr>
-          <w:rFonts w:ascii="Courier" w:hAnsi="Courier"/>
-          <w:szCs w:val="22"/>
-        </w:rPr>
-        <w:t xml:space="preserve">       </w:t>
-      </w:r>
-      <w:r>
-        <w:rPr>
-          <w:rStyle w:val="Comment"/>
-          <w:rFonts w:ascii="Courier" w:hAnsi="Courier"/>
-          <w:szCs w:val="22"/>
-        </w:rPr>
-        <w:t xml:space="preserve">// </w:t>
-      </w:r>
-      <w:r>
-        <w:rPr>
-          <w:rStyle w:val="Comment"/>
-          <w:rFonts w:ascii="Courier" w:hAnsi="Courier"/>
-          <w:szCs w:val="22"/>
-        </w:rPr>
-        <w:t>pauses for x milliseconds</w:t>
-      </w:r>
-    </w:p>
-    <w:p>
-      <w:pPr>
-        <w:pStyle w:val="BodyText"/>
-        <w:jc w:val="center"/>
-        <w:rPr>
-          <w:rFonts w:ascii="Courier" w:hAnsi="Courier"/>
-          <w:szCs w:val="22"/>
-        </w:rPr>
-      </w:pPr>
-      <w:proofErr w:type="spellStart"/>
-      <w:proofErr w:type="gramStart"/>
-      <w:r>
-        <w:rPr>
-          <w:rFonts w:ascii="Courier" w:hAnsi="Courier"/>
-          <w:szCs w:val="22"/>
-        </w:rPr>
-        <w:t>clearConsole</w:t>
-      </w:r>
-      <w:proofErr w:type="spellEnd"/>
-      <w:r>
-        <w:rPr>
-          <w:rFonts w:ascii="Courier" w:hAnsi="Courier"/>
-          <w:szCs w:val="22"/>
-        </w:rPr>
-        <w:t>(</w:t>
-      </w:r>
-      <w:proofErr w:type="gramEnd"/>
-      <w:r>
-        <w:rPr>
-          <w:rFonts w:ascii="Courier" w:hAnsi="Courier"/>
-          <w:szCs w:val="22"/>
-        </w:rPr>
-        <w:t xml:space="preserve">);   </w:t>
-      </w:r>
-      <w:r>
-        <w:rPr>
-          <w:rFonts w:ascii="Courier" w:hAnsi="Courier"/>
-          <w:szCs w:val="22"/>
-        </w:rPr>
-        <w:t xml:space="preserve">       </w:t>
-      </w:r>
-      <w:r>
-        <w:rPr>
-          <w:rStyle w:val="Comment"/>
-          <w:rFonts w:ascii="Courier" w:hAnsi="Courier"/>
-          <w:szCs w:val="22"/>
-        </w:rPr>
-        <w:t xml:space="preserve">// </w:t>
-      </w:r>
-      <w:r>
-        <w:rPr>
-          <w:rStyle w:val="Comment"/>
-          <w:rFonts w:ascii="Courier" w:hAnsi="Courier"/>
-          <w:szCs w:val="22"/>
-        </w:rPr>
-        <w:t>clears console window</w:t>
-      </w:r>
-    </w:p>
-    <w:p>
-      <w:pPr>
-        <w:pStyle w:val="BodyText"/>
-        <w:rPr>
-          <w:rFonts w:ascii="Times" w:hAnsi="Times"/>
-          <w:sz w:val="8"/>
-          <w:szCs w:val="8"/>
-        </w:rPr>
-      </w:pPr>
-    </w:p>
-    <w:p>
-      <w:pPr>
-        <w:pStyle w:val="BodyText"/>
-        <w:rPr>
-          <w:rFonts w:ascii="Times" w:hAnsi="Times"/>
-          <w:sz w:val="24"/>
-        </w:rPr>
-      </w:pPr>
-      <w:r>
-        <w:rPr>
-          <w:rFonts w:ascii="Times" w:hAnsi="Times"/>
-          <w:sz w:val="24"/>
-        </w:rPr>
-        <w:t xml:space="preserve">and </w:t>
-      </w:r>
-      <w:r>
-        <w:rPr>
-          <w:rFonts w:ascii="Times" w:hAnsi="Times"/>
-          <w:sz w:val="24"/>
-        </w:rPr>
-        <w:t>then printing some text again.  This will produce an appearance that looks like animation.  Be creative!</w:t>
-      </w:r>
-    </w:p>
-    <w:p>
-      <w:pPr>
-        <w:pStyle w:val="BodyText"/>
-        <w:rPr>
-          <w:rFonts w:ascii="Times" w:hAnsi="Times"/>
-          <w:b/>
-          <w:sz w:val="32"/>
-          <w:szCs w:val="32"/>
-        </w:rPr>
-      </w:pPr>
-      <w:r>
-        <w:rPr>
-          <w:rFonts w:ascii="Times" w:hAnsi="Times"/>
-          <w:b/>
-          <w:sz w:val="32"/>
-          <w:szCs w:val="32"/>
-        </w:rPr>
-        <w:lastRenderedPageBreak/>
-        <w:t>D</w:t>
-      </w:r>
-      <w:r>
-        <w:rPr>
-          <w:rFonts w:ascii="Times" w:hAnsi="Times"/>
-          <w:b/>
-          <w:sz w:val="32"/>
-          <w:szCs w:val="32"/>
-        </w:rPr>
-        <w:t>evelopment Strategy and Grading</w:t>
-      </w:r>
-    </w:p>
-    <w:p>
-      <w:pPr>
-        <w:pStyle w:val="BodyText"/>
-        <w:rPr>
-          <w:rFonts w:ascii="Times" w:hAnsi="Times"/>
-          <w:sz w:val="24"/>
-        </w:rPr>
-      </w:pPr>
-      <w:r>
-        <w:rPr>
-          <w:rFonts w:ascii="Times" w:hAnsi="Times"/>
-          <w:sz w:val="24"/>
-        </w:rPr>
-        <w:t xml:space="preserve">As with the last assignment, it helps to have a step-by-step process, or </w:t>
-      </w:r>
-      <w:r>
-        <w:rPr>
-          <w:rFonts w:ascii="Times" w:hAnsi="Times"/>
-          <w:b/>
-          <w:bCs/>
-          <w:sz w:val="24"/>
-        </w:rPr>
-        <w:t>development strategy</w:t>
-      </w:r>
-      <w:r>
-        <w:rPr>
-          <w:rFonts w:ascii="Times" w:hAnsi="Times"/>
-          <w:sz w:val="24"/>
-        </w:rPr>
-        <w:t xml:space="preserve">, for solving it.  Rather than trying to write an entire program without running or testing it, we suggest an </w:t>
-      </w:r>
-      <w:r>
-        <w:rPr>
-          <w:rFonts w:ascii="Times" w:hAnsi="Times"/>
-          <w:b/>
-          <w:bCs/>
-          <w:sz w:val="24"/>
-        </w:rPr>
-        <w:t>incremental approach</w:t>
-      </w:r>
-      <w:r>
-        <w:rPr>
-          <w:rFonts w:ascii="Times" w:hAnsi="Times"/>
-          <w:sz w:val="24"/>
-        </w:rPr>
-        <w:t>: Try solving a small part of the problem, running it to verify that what you wrote works properly, then continue.</w:t>
-      </w:r>
-    </w:p>
-    <w:p>
-      <w:pPr>
-        <w:pStyle w:val="BodyText"/>
-        <w:rPr>
-          <w:rFonts w:ascii="Times" w:hAnsi="Times"/>
-          <w:sz w:val="24"/>
-        </w:rPr>
-      </w:pPr>
-    </w:p>
-    <w:p>
-      <w:pPr>
-        <w:pStyle w:val="BodyText"/>
-        <w:rPr>
-          <w:rFonts w:ascii="Times" w:hAnsi="Times"/>
-          <w:sz w:val="24"/>
-        </w:rPr>
-      </w:pPr>
-      <w:r>
-        <w:rPr>
-          <w:rFonts w:ascii="Times" w:hAnsi="Times"/>
-          <w:i/>
-          <w:iCs/>
-          <w:sz w:val="24"/>
-        </w:rPr>
-        <w:t>Functionality:</w:t>
-      </w:r>
-      <w:r>
-        <w:rPr>
-          <w:rFonts w:ascii="Times" w:hAnsi="Times"/>
-          <w:sz w:val="24"/>
-        </w:rPr>
-        <w:t xml:space="preserve"> Your code should compile without any errors or warnings.  On this assignment, the console programs must work for a variety of </w:t>
-      </w:r>
-      <w:r>
-        <w:rPr>
-          <w:rFonts w:ascii="Times" w:hAnsi="Times"/>
-          <w:b/>
-          <w:bCs/>
-          <w:sz w:val="24"/>
-        </w:rPr>
-        <w:t>user inputs</w:t>
-      </w:r>
-      <w:r>
-        <w:rPr>
-          <w:rFonts w:ascii="Times" w:hAnsi="Times"/>
-          <w:sz w:val="24"/>
-        </w:rPr>
-        <w:t xml:space="preserve">. For example, the </w:t>
-      </w:r>
-      <w:r>
-        <w:rPr>
-          <w:rFonts w:ascii="Times" w:hAnsi="Times"/>
-          <w:sz w:val="24"/>
-        </w:rPr>
-        <w:t>weather program</w:t>
-      </w:r>
-      <w:r>
-        <w:rPr>
-          <w:rFonts w:ascii="Times" w:hAnsi="Times"/>
-          <w:sz w:val="24"/>
-        </w:rPr>
-        <w:t xml:space="preserve"> should work for any </w:t>
-      </w:r>
-      <w:r>
-        <w:rPr>
-          <w:rFonts w:ascii="Times" w:hAnsi="Times"/>
-          <w:sz w:val="24"/>
-        </w:rPr>
-        <w:t>integer temperature</w:t>
-      </w:r>
-      <w:r>
-        <w:rPr>
-          <w:rFonts w:ascii="Times" w:hAnsi="Times"/>
-          <w:sz w:val="24"/>
-        </w:rPr>
-        <w:t xml:space="preserve"> the user types.  As with the Karel assignment, test your programs extensively before submitting them.</w:t>
-      </w:r>
-    </w:p>
-    <w:p>
-      <w:pPr>
-        <w:pStyle w:val="BodyText"/>
-        <w:rPr>
-          <w:rFonts w:ascii="Times" w:hAnsi="Times"/>
-          <w:sz w:val="24"/>
-        </w:rPr>
-      </w:pPr>
-      <w:r>
-        <w:rPr>
-          <w:rFonts w:ascii="Times" w:hAnsi="Times"/>
-          <w:sz w:val="24"/>
-        </w:rPr>
-        <w:t xml:space="preserve">Some of the other programs that you'll be writing need to refer to </w:t>
-      </w:r>
-      <w:r>
-        <w:rPr>
-          <w:rFonts w:ascii="Times" w:hAnsi="Times"/>
-          <w:b/>
-          <w:bCs/>
-          <w:sz w:val="24"/>
-        </w:rPr>
-        <w:t>constants</w:t>
-      </w:r>
-      <w:r>
-        <w:rPr>
-          <w:rFonts w:ascii="Times" w:hAnsi="Times"/>
-          <w:sz w:val="24"/>
-        </w:rPr>
-        <w:t xml:space="preserve"> defined in your program.  A constant makes it easier to change your program's behavior simply by adjusting the value assigned to that constant.  When grading, we will run your programs with a variety of different constant values to test whether you have correctly and consistently used constants throughout your program.  Before submitting, you should check whether or not your programs work when you vary the values of the constants as appropriate.</w:t>
-      </w:r>
-    </w:p>
-    <w:p>
-      <w:pPr>
-        <w:pStyle w:val="BodyText"/>
-        <w:rPr>
-          <w:rFonts w:ascii="Times" w:hAnsi="Times"/>
-          <w:sz w:val="24"/>
-        </w:rPr>
-      </w:pPr>
-    </w:p>
-    <w:p>
-      <w:pPr>
-        <w:pStyle w:val="BodyText"/>
-        <w:rPr>
-          <w:rFonts w:ascii="Times" w:hAnsi="Times"/>
-          <w:sz w:val="24"/>
-        </w:rPr>
-      </w:pPr>
-      <w:r>
-        <w:rPr>
-          <w:rFonts w:ascii="Times" w:hAnsi="Times"/>
-          <w:i/>
-          <w:iCs/>
-          <w:sz w:val="24"/>
-        </w:rPr>
-        <w:t>Style:</w:t>
-      </w:r>
-      <w:r>
-        <w:rPr>
-          <w:rFonts w:ascii="Times" w:hAnsi="Times"/>
-          <w:sz w:val="24"/>
-        </w:rPr>
-        <w:t xml:space="preserve">  Style is just as important as ever in this assignment.  Have you read the </w:t>
-      </w:r>
-      <w:r>
-        <w:rPr>
-          <w:rFonts w:ascii="Times" w:hAnsi="Times"/>
-          <w:b/>
-          <w:bCs/>
-          <w:sz w:val="24"/>
-        </w:rPr>
-        <w:t>Style Guide</w:t>
-      </w:r>
-      <w:r>
-        <w:rPr>
-          <w:rFonts w:ascii="Times" w:hAnsi="Times"/>
-          <w:sz w:val="24"/>
-        </w:rPr>
-        <w:t xml:space="preserve"> </w:t>
-      </w:r>
-      <w:r>
-        <w:rPr>
-          <w:rFonts w:ascii="Times" w:hAnsi="Times"/>
-          <w:sz w:val="24"/>
-        </w:rPr>
-        <w:t xml:space="preserve">on the course website </w:t>
-      </w:r>
-      <w:r>
-        <w:rPr>
-          <w:rFonts w:ascii="Times" w:hAnsi="Times"/>
-          <w:sz w:val="24"/>
-        </w:rPr>
-        <w:t>yet?  If not, please do so</w:t>
-      </w:r>
-      <w:r>
-        <w:rPr>
-          <w:rFonts w:ascii="Times" w:hAnsi="Times"/>
-          <w:sz w:val="24"/>
-        </w:rPr>
-        <w:t xml:space="preserve"> (it’s in the “Assignments” tab)</w:t>
-      </w:r>
-      <w:r>
-        <w:rPr>
-          <w:rFonts w:ascii="Times" w:hAnsi="Times"/>
-          <w:sz w:val="24"/>
-        </w:rPr>
-        <w:t>.  It will be updated for each assignment with any new constraints to be aware of.  Be sure to still follow the guidelines laid out in the Karel assignment, as well as any new ones added to the online guide or shown in class.</w:t>
-      </w:r>
-    </w:p>
-    <w:p>
-      <w:pPr>
-        <w:pStyle w:val="BodyText"/>
-        <w:rPr>
-          <w:rFonts w:ascii="Times" w:hAnsi="Times"/>
-          <w:sz w:val="24"/>
-        </w:rPr>
-      </w:pPr>
-      <w:r>
-        <w:rPr>
-          <w:rFonts w:ascii="Times" w:hAnsi="Times"/>
-          <w:i/>
-          <w:iCs/>
-          <w:sz w:val="24"/>
-        </w:rPr>
-        <w:t>Procedural decomposition:</w:t>
-      </w:r>
-      <w:r>
-        <w:rPr>
-          <w:rFonts w:ascii="Times" w:hAnsi="Times"/>
-          <w:sz w:val="24"/>
-        </w:rPr>
-        <w:t xml:space="preserve">  The </w:t>
-      </w:r>
-      <w:proofErr w:type="spellStart"/>
-      <w:r>
-        <w:rPr>
-          <w:rStyle w:val="CodeFragment"/>
-          <w:rFonts w:ascii="Times" w:hAnsi="Times"/>
-          <w:sz w:val="24"/>
-        </w:rPr>
-        <w:t>QuadraticEquation</w:t>
-      </w:r>
-      <w:proofErr w:type="spellEnd"/>
-      <w:r>
-        <w:rPr>
-          <w:rFonts w:ascii="Times" w:hAnsi="Times"/>
-          <w:sz w:val="24"/>
-        </w:rPr>
-        <w:t xml:space="preserve">, </w:t>
-      </w:r>
-      <w:r>
-        <w:rPr>
-          <w:rStyle w:val="CodeFragment"/>
-          <w:rFonts w:ascii="Times" w:hAnsi="Times"/>
-          <w:sz w:val="24"/>
-        </w:rPr>
-        <w:t>Weather</w:t>
-      </w:r>
-      <w:r>
-        <w:rPr>
-          <w:rFonts w:ascii="Times" w:hAnsi="Times"/>
-          <w:sz w:val="24"/>
-        </w:rPr>
-        <w:t xml:space="preserve">, and </w:t>
-      </w:r>
-      <w:proofErr w:type="spellStart"/>
-      <w:r>
-        <w:rPr>
-          <w:rStyle w:val="CodeFragment"/>
-          <w:rFonts w:ascii="Times" w:hAnsi="Times"/>
-          <w:sz w:val="24"/>
-        </w:rPr>
-        <w:t>AsciiArt</w:t>
-      </w:r>
-      <w:proofErr w:type="spellEnd"/>
-      <w:r>
-        <w:rPr>
-          <w:rStyle w:val="CodeFragment"/>
-          <w:rFonts w:ascii="Times" w:hAnsi="Times"/>
-          <w:sz w:val="24"/>
-        </w:rPr>
-        <w:t xml:space="preserve"> programs</w:t>
-      </w:r>
-      <w:r>
-        <w:rPr>
-          <w:rFonts w:ascii="Times" w:hAnsi="Times"/>
-          <w:sz w:val="24"/>
-        </w:rPr>
-        <w:t xml:space="preserve"> do not require methods, but for the other problems, your </w:t>
-      </w:r>
-      <w:r>
-        <w:rPr>
-          <w:rStyle w:val="HTMLCode"/>
-          <w:rFonts w:ascii="Times" w:hAnsi="Times"/>
-          <w:sz w:val="24"/>
-          <w:szCs w:val="24"/>
-        </w:rPr>
-        <w:t>run</w:t>
-      </w:r>
-      <w:r>
-        <w:rPr>
-          <w:rFonts w:ascii="Times" w:hAnsi="Times"/>
-          <w:sz w:val="24"/>
-        </w:rPr>
-        <w:t xml:space="preserve"> method should represent a concise summary of the overall program, calling other methods to do the work of solving the problem, but </w:t>
-      </w:r>
-      <w:r>
-        <w:rPr>
-          <w:rStyle w:val="HTMLCode"/>
-          <w:rFonts w:ascii="Times" w:hAnsi="Times"/>
-          <w:sz w:val="24"/>
-          <w:szCs w:val="24"/>
-        </w:rPr>
-        <w:t>run</w:t>
-      </w:r>
-      <w:r>
-        <w:rPr>
-          <w:rFonts w:ascii="Times" w:hAnsi="Times"/>
-          <w:sz w:val="24"/>
-        </w:rPr>
-        <w:t xml:space="preserve"> itself should not directly do much of the work.</w:t>
-      </w:r>
-    </w:p>
-    <w:p>
-      <w:pPr>
-        <w:pStyle w:val="BodyText"/>
-        <w:rPr>
-          <w:rFonts w:ascii="Times" w:hAnsi="Times"/>
-          <w:sz w:val="24"/>
-        </w:rPr>
-      </w:pPr>
-      <w:r>
-        <w:rPr>
-          <w:rFonts w:ascii="Times" w:hAnsi="Times"/>
-          <w:i/>
-          <w:iCs/>
-          <w:sz w:val="24"/>
-        </w:rPr>
-        <w:t>Fields / instance variables:</w:t>
-      </w:r>
-      <w:r>
-        <w:rPr>
-          <w:rFonts w:ascii="Times" w:hAnsi="Times"/>
-          <w:sz w:val="24"/>
-        </w:rPr>
-        <w:t xml:space="preserve"> You should never declare any "global" variables outside of methods (also </w:t>
-      </w:r>
-      <w:r>
-        <w:rPr>
-          <w:rFonts w:ascii="Times" w:hAnsi="Times"/>
-          <w:sz w:val="24"/>
-        </w:rPr>
-        <w:t xml:space="preserve">called </w:t>
-      </w:r>
-      <w:r>
-        <w:rPr>
-          <w:rFonts w:ascii="Times" w:hAnsi="Times"/>
-          <w:sz w:val="24"/>
-        </w:rPr>
-        <w:t>"instance variables").  Always declare local variables that exist only inside a single method.  If you need to use a value between multiple methods, declare a constant instead or rethink your decomposition.</w:t>
-      </w:r>
-    </w:p>
-    <w:p>
-      <w:pPr>
-        <w:pStyle w:val="BodyText"/>
-        <w:rPr>
-          <w:rFonts w:ascii="Times" w:hAnsi="Times"/>
-          <w:sz w:val="24"/>
-        </w:rPr>
-      </w:pPr>
-    </w:p>
-    <w:p>
-      <w:pPr>
-        <w:pStyle w:val="BodyText"/>
-        <w:rPr>
-          <w:rFonts w:ascii="Times" w:hAnsi="Times"/>
-          <w:sz w:val="24"/>
-        </w:rPr>
-      </w:pPr>
-      <w:r>
-        <w:rPr>
-          <w:rFonts w:ascii="Times" w:hAnsi="Times"/>
-          <w:i/>
-          <w:iCs/>
-          <w:sz w:val="24"/>
-        </w:rPr>
-        <w:t>Honor Code:</w:t>
-      </w:r>
-      <w:r>
-        <w:rPr>
-          <w:rFonts w:ascii="Times" w:hAnsi="Times"/>
-          <w:sz w:val="24"/>
-        </w:rPr>
-        <w:t xml:space="preserve"> Remember to follow the </w:t>
-      </w:r>
-      <w:r>
-        <w:rPr>
-          <w:rFonts w:ascii="Times" w:hAnsi="Times"/>
-          <w:b/>
-          <w:bCs/>
-          <w:sz w:val="24"/>
-        </w:rPr>
-        <w:t>Honor Code</w:t>
-      </w:r>
-      <w:r>
-        <w:rPr>
-          <w:rFonts w:ascii="Times" w:hAnsi="Times"/>
-          <w:sz w:val="24"/>
-        </w:rPr>
-        <w:t xml:space="preserve"> when working on this assignment.  Submit your own work and do not look at others' </w:t>
-      </w:r>
-      <w:r>
-        <w:rPr>
-          <w:rFonts w:ascii="Times" w:hAnsi="Times"/>
-          <w:sz w:val="24"/>
-        </w:rPr>
-        <w:t>solutions</w:t>
-      </w:r>
-      <w:r>
-        <w:rPr>
-          <w:rFonts w:ascii="Times" w:hAnsi="Times"/>
-          <w:sz w:val="24"/>
-        </w:rPr>
-        <w:t xml:space="preserve">.  </w:t>
-      </w:r>
-      <w:proofErr w:type="gramStart"/>
-      <w:r>
-        <w:rPr>
-          <w:rFonts w:ascii="Times" w:hAnsi="Times"/>
-          <w:sz w:val="24"/>
-        </w:rPr>
-        <w:t>Also</w:t>
-      </w:r>
-      <w:proofErr w:type="gramEnd"/>
-      <w:r>
-        <w:rPr>
-          <w:rFonts w:ascii="Times" w:hAnsi="Times"/>
-          <w:sz w:val="24"/>
-        </w:rPr>
-        <w:t xml:space="preserve"> do not give out your solution and do not place your solution on a public web site or forum.  Remember that all solutions from this quarter and past quarters, as well as any solutions found online, will be electronically compared. If you need help, please seek out our available resources to help you; we are more than happy to try to help you solve these problems.</w:t>
+        <w:t xml:space="preserve"> do not give out your solution and do not place your solution on a public web site or forum</w:t>
+      </w:r>
+      <w:r>
+        <w:rPr>
+          <w:rFonts w:ascii="Times" w:hAnsi="Times"/>
+          <w:sz w:val="24"/>
+        </w:rPr>
+        <w:t xml:space="preserve">. </w:t>
+      </w:r>
+      <w:r>
+        <w:rPr>
+          <w:rFonts w:ascii="Times" w:hAnsi="Times"/>
+          <w:sz w:val="24"/>
+        </w:rPr>
+        <w:t>Remember that all solutions from this quarter and past quarters, as well as any solutions found online, will be electronically compared. If you need help, please seek out our available resources to help you; we are more than happy to try to help you solve these problems.</w:t>
       </w:r>
     </w:p>
     <w:sectPr>
-      <w:headerReference w:type="default" r:id="rId11"/>
+      <w:headerReference w:type="default" r:id="rId10"/>
       <w:pgSz w:w="12240" w:h="15840"/>
       <w:pgMar w:top="1440" w:right="1800" w:bottom="1440" w:left="1800" w:header="720" w:footer="720" w:gutter="0"/>
       <w:pgNumType w:start="1"/>
@@ -8801,7 +8399,7 @@
 </file>
 
 <file path=word/endnotes.xml><?xml version="1.0" encoding="utf-8"?>
-<w:endnotes xmlns:wpc="http://schemas.microsoft.com/office/word/2010/wordprocessingCanvas" xmlns:mo="http://schemas.microsoft.com/office/mac/office/2008/main" xmlns:mc="http://schemas.openxmlformats.org/markup-compatibility/2006" xmlns:mv="urn:schemas-microsoft-com:mac:vml" xmlns:o="urn:schemas-microsoft-com:office:office" xmlns:r="http://schemas.openxmlformats.org/officeDocument/2006/relationships" xmlns:m="http://schemas.openxmlformats.org/officeDocument/2006/math" xmlns:v="urn:schemas-microsoft-com:vml" xmlns:wp14="http://schemas.microsoft.com/office/word/2010/wordprocessingDrawing" xmlns:wp="http://schemas.openxmlformats.org/drawingml/2006/wordprocessingDrawing" xmlns:w10="urn:schemas-microsoft-com:office:word" xmlns:w="http://schemas.openxmlformats.org/wordprocessingml/2006/main" xmlns:w14="http://schemas.microsoft.com/office/word/2010/wordml" xmlns:w15="http://schemas.microsoft.com/office/word/2012/wordml" xmlns:wpg="http://schemas.microsoft.com/office/word/2010/wordprocessingGroup" xmlns:wpi="http://schemas.microsoft.com/office/word/2010/wordprocessingInk" xmlns:wne="http://schemas.microsoft.com/office/word/2006/wordml" xmlns:wps="http://schemas.microsoft.com/office/word/2010/wordprocessingShape" mc:Ignorable="w14 w15 wp14">
+<w:endnotes xmlns:wpc="http://schemas.microsoft.com/office/word/2010/wordprocessingCanvas" xmlns:cx="http://schemas.microsoft.com/office/drawing/2014/chartex" xmlns:cx1="http://schemas.microsoft.com/office/drawing/2015/9/8/chartex" xmlns:cx2="http://schemas.microsoft.com/office/drawing/2015/10/21/chartex" xmlns:cx3="http://schemas.microsoft.com/office/drawing/2016/5/9/chartex" xmlns:cx4="http://schemas.microsoft.com/office/drawing/2016/5/10/chartex" xmlns:cx5="http://schemas.microsoft.com/office/drawing/2016/5/11/chartex" xmlns:cx6="http://schemas.microsoft.com/office/drawing/2016/5/12/chartex" xmlns:cx7="http://schemas.microsoft.com/office/drawing/2016/5/13/chartex" xmlns:cx8="http://schemas.microsoft.com/office/drawing/2016/5/14/chartex" xmlns:mc="http://schemas.openxmlformats.org/markup-compatibility/2006" xmlns:aink="http://schemas.microsoft.com/office/drawing/2016/ink" xmlns:am3d="http://schemas.microsoft.com/office/drawing/2017/model3d" xmlns:o="urn:schemas-microsoft-com:office:office" xmlns:r="http://schemas.openxmlformats.org/officeDocument/2006/relationships" xmlns:m="http://schemas.openxmlformats.org/officeDocument/2006/math" xmlns:v="urn:schemas-microsoft-com:vml" xmlns:wp14="http://schemas.microsoft.com/office/word/2010/wordprocessingDrawing" xmlns:wp="http://schemas.openxmlformats.org/drawingml/2006/wordprocessingDrawing" xmlns:w10="urn:schemas-microsoft-com:office:word" xmlns:w="http://schemas.openxmlformats.org/wordprocessingml/2006/main" xmlns:w14="http://schemas.microsoft.com/office/word/2010/wordml" xmlns:w15="http://schemas.microsoft.com/office/word/2012/wordml" xmlns:w16cid="http://schemas.microsoft.com/office/word/2016/wordml/cid" xmlns:w16se="http://schemas.microsoft.com/office/word/2015/wordml/symex" xmlns:wpg="http://schemas.microsoft.com/office/word/2010/wordprocessingGroup" xmlns:wpi="http://schemas.microsoft.com/office/word/2010/wordprocessingInk" xmlns:wne="http://schemas.microsoft.com/office/word/2006/wordml" xmlns:wps="http://schemas.microsoft.com/office/word/2010/wordprocessingShape" mc:Ignorable="w14 w15 w16se w16cid wp14">
   <w:endnote w:type="separator" w:id="-1">
     <w:p>
       <w:r>
@@ -8820,7 +8418,7 @@
 </file>
 
 <file path=word/footnotes.xml><?xml version="1.0" encoding="utf-8"?>
-<w:footnotes xmlns:wpc="http://schemas.microsoft.com/office/word/2010/wordprocessingCanvas" xmlns:mo="http://schemas.microsoft.com/office/mac/office/2008/main" xmlns:mc="http://schemas.openxmlformats.org/markup-compatibility/2006" xmlns:mv="urn:schemas-microsoft-com:mac:vml" xmlns:o="urn:schemas-microsoft-com:office:office" xmlns:r="http://schemas.openxmlformats.org/officeDocument/2006/relationships" xmlns:m="http://schemas.openxmlformats.org/officeDocument/2006/math" xmlns:v="urn:schemas-microsoft-com:vml" xmlns:wp14="http://schemas.microsoft.com/office/word/2010/wordprocessingDrawing" xmlns:wp="http://schemas.openxmlformats.org/drawingml/2006/wordprocessingDrawing" xmlns:w10="urn:schemas-microsoft-com:office:word" xmlns:w="http://schemas.openxmlformats.org/wordprocessingml/2006/main" xmlns:w14="http://schemas.microsoft.com/office/word/2010/wordml" xmlns:w15="http://schemas.microsoft.com/office/word/2012/wordml" xmlns:wpg="http://schemas.microsoft.com/office/word/2010/wordprocessingGroup" xmlns:wpi="http://schemas.microsoft.com/office/word/2010/wordprocessingInk" xmlns:wne="http://schemas.microsoft.com/office/word/2006/wordml" xmlns:wps="http://schemas.microsoft.com/office/word/2010/wordprocessingShape" mc:Ignorable="w14 w15 wp14">
+<w:footnotes xmlns:wpc="http://schemas.microsoft.com/office/word/2010/wordprocessingCanvas" xmlns:cx="http://schemas.microsoft.com/office/drawing/2014/chartex" xmlns:cx1="http://schemas.microsoft.com/office/drawing/2015/9/8/chartex" xmlns:cx2="http://schemas.microsoft.com/office/drawing/2015/10/21/chartex" xmlns:cx3="http://schemas.microsoft.com/office/drawing/2016/5/9/chartex" xmlns:cx4="http://schemas.microsoft.com/office/drawing/2016/5/10/chartex" xmlns:cx5="http://schemas.microsoft.com/office/drawing/2016/5/11/chartex" xmlns:cx6="http://schemas.microsoft.com/office/drawing/2016/5/12/chartex" xmlns:cx7="http://schemas.microsoft.com/office/drawing/2016/5/13/chartex" xmlns:cx8="http://schemas.microsoft.com/office/drawing/2016/5/14/chartex" xmlns:mc="http://schemas.openxmlformats.org/markup-compatibility/2006" xmlns:aink="http://schemas.microsoft.com/office/drawing/2016/ink" xmlns:am3d="http://schemas.microsoft.com/office/drawing/2017/model3d" xmlns:o="urn:schemas-microsoft-com:office:office" xmlns:r="http://schemas.openxmlformats.org/officeDocument/2006/relationships" xmlns:m="http://schemas.openxmlformats.org/officeDocument/2006/math" xmlns:v="urn:schemas-microsoft-com:vml" xmlns:wp14="http://schemas.microsoft.com/office/word/2010/wordprocessingDrawing" xmlns:wp="http://schemas.openxmlformats.org/drawingml/2006/wordprocessingDrawing" xmlns:w10="urn:schemas-microsoft-com:office:word" xmlns:w="http://schemas.openxmlformats.org/wordprocessingml/2006/main" xmlns:w14="http://schemas.microsoft.com/office/word/2010/wordml" xmlns:w15="http://schemas.microsoft.com/office/word/2012/wordml" xmlns:w16cid="http://schemas.microsoft.com/office/word/2016/wordml/cid" xmlns:w16se="http://schemas.microsoft.com/office/word/2015/wordml/symex" xmlns:wpg="http://schemas.microsoft.com/office/word/2010/wordprocessingGroup" xmlns:wpi="http://schemas.microsoft.com/office/word/2010/wordprocessingInk" xmlns:wne="http://schemas.microsoft.com/office/word/2006/wordml" xmlns:wps="http://schemas.microsoft.com/office/word/2010/wordprocessingShape" mc:Ignorable="w14 w15 w16se w16cid wp14">
   <w:footnote w:type="separator" w:id="-1">
     <w:p>
       <w:r>
@@ -8839,7 +8437,7 @@
 </file>
 
 <file path=word/header1.xml><?xml version="1.0" encoding="utf-8"?>
-<w:hdr xmlns:wpc="http://schemas.microsoft.com/office/word/2010/wordprocessingCanvas" xmlns:mo="http://schemas.microsoft.com/office/mac/office/2008/main" xmlns:mc="http://schemas.openxmlformats.org/markup-compatibility/2006" xmlns:mv="urn:schemas-microsoft-com:mac:vml" xmlns:o="urn:schemas-microsoft-com:office:office" xmlns:r="http://schemas.openxmlformats.org/officeDocument/2006/relationships" xmlns:m="http://schemas.openxmlformats.org/officeDocument/2006/math" xmlns:v="urn:schemas-microsoft-com:vml" xmlns:wp14="http://schemas.microsoft.com/office/word/2010/wordprocessingDrawing" xmlns:wp="http://schemas.openxmlformats.org/drawingml/2006/wordprocessingDrawing" xmlns:w10="urn:schemas-microsoft-com:office:word" xmlns:w="http://schemas.openxmlformats.org/wordprocessingml/2006/main" xmlns:w14="http://schemas.microsoft.com/office/word/2010/wordml" xmlns:w15="http://schemas.microsoft.com/office/word/2012/wordml" xmlns:wpg="http://schemas.microsoft.com/office/word/2010/wordprocessingGroup" xmlns:wpi="http://schemas.microsoft.com/office/word/2010/wordprocessingInk" xmlns:wne="http://schemas.microsoft.com/office/word/2006/wordml" xmlns:wps="http://schemas.microsoft.com/office/word/2010/wordprocessingShape" mc:Ignorable="w14 w15 wp14">
+<w:hdr xmlns:wpc="http://schemas.microsoft.com/office/word/2010/wordprocessingCanvas" xmlns:cx="http://schemas.microsoft.com/office/drawing/2014/chartex" xmlns:cx1="http://schemas.microsoft.com/office/drawing/2015/9/8/chartex" xmlns:cx2="http://schemas.microsoft.com/office/drawing/2015/10/21/chartex" xmlns:cx3="http://schemas.microsoft.com/office/drawing/2016/5/9/chartex" xmlns:cx4="http://schemas.microsoft.com/office/drawing/2016/5/10/chartex" xmlns:cx5="http://schemas.microsoft.com/office/drawing/2016/5/11/chartex" xmlns:cx6="http://schemas.microsoft.com/office/drawing/2016/5/12/chartex" xmlns:cx7="http://schemas.microsoft.com/office/drawing/2016/5/13/chartex" xmlns:cx8="http://schemas.microsoft.com/office/drawing/2016/5/14/chartex" xmlns:mc="http://schemas.openxmlformats.org/markup-compatibility/2006" xmlns:aink="http://schemas.microsoft.com/office/drawing/2016/ink" xmlns:am3d="http://schemas.microsoft.com/office/drawing/2017/model3d" xmlns:o="urn:schemas-microsoft-com:office:office" xmlns:r="http://schemas.openxmlformats.org/officeDocument/2006/relationships" xmlns:m="http://schemas.openxmlformats.org/officeDocument/2006/math" xmlns:v="urn:schemas-microsoft-com:vml" xmlns:wp14="http://schemas.microsoft.com/office/word/2010/wordprocessingDrawing" xmlns:wp="http://schemas.openxmlformats.org/drawingml/2006/wordprocessingDrawing" xmlns:w10="urn:schemas-microsoft-com:office:word" xmlns:w="http://schemas.openxmlformats.org/wordprocessingml/2006/main" xmlns:w14="http://schemas.microsoft.com/office/word/2010/wordml" xmlns:w15="http://schemas.microsoft.com/office/word/2012/wordml" xmlns:w16cid="http://schemas.microsoft.com/office/word/2016/wordml/cid" xmlns:w16se="http://schemas.microsoft.com/office/word/2015/wordml/symex" xmlns:wpg="http://schemas.microsoft.com/office/word/2010/wordprocessingGroup" xmlns:wpi="http://schemas.microsoft.com/office/word/2010/wordprocessingInk" xmlns:wne="http://schemas.microsoft.com/office/word/2006/wordml" xmlns:wps="http://schemas.microsoft.com/office/word/2010/wordprocessingShape" mc:Ignorable="w14 w15 w16se w16cid wp14">
   <w:p>
     <w:pPr>
       <w:pStyle w:val="Header"/>
@@ -8874,8 +8472,8 @@
 </file>
 
 <file path=word/numbering.xml><?xml version="1.0" encoding="utf-8"?>
-<w:numbering xmlns:wpc="http://schemas.microsoft.com/office/word/2010/wordprocessingCanvas" xmlns:mo="http://schemas.microsoft.com/office/mac/office/2008/main" xmlns:mc="http://schemas.openxmlformats.org/markup-compatibility/2006" xmlns:mv="urn:schemas-microsoft-com:mac:vml" xmlns:o="urn:schemas-microsoft-com:office:office" xmlns:r="http://schemas.openxmlformats.org/officeDocument/2006/relationships" xmlns:m="http://schemas.openxmlformats.org/officeDocument/2006/math" xmlns:v="urn:schemas-microsoft-com:vml" xmlns:wp14="http://schemas.microsoft.com/office/word/2010/wordprocessingDrawing" xmlns:wp="http://schemas.openxmlformats.org/drawingml/2006/wordprocessingDrawing" xmlns:w10="urn:schemas-microsoft-com:office:word" xmlns:w="http://schemas.openxmlformats.org/wordprocessingml/2006/main" xmlns:w14="http://schemas.microsoft.com/office/word/2010/wordml" xmlns:w15="http://schemas.microsoft.com/office/word/2012/wordml" xmlns:wpg="http://schemas.microsoft.com/office/word/2010/wordprocessingGroup" xmlns:wpi="http://schemas.microsoft.com/office/word/2010/wordprocessingInk" xmlns:wne="http://schemas.microsoft.com/office/word/2006/wordml" xmlns:wps="http://schemas.microsoft.com/office/word/2010/wordprocessingShape" mc:Ignorable="w14 w15 wp14">
-  <w:abstractNum w:abstractNumId="0">
+<w:numbering xmlns:wpc="http://schemas.microsoft.com/office/word/2010/wordprocessingCanvas" xmlns:cx="http://schemas.microsoft.com/office/drawing/2014/chartex" xmlns:cx1="http://schemas.microsoft.com/office/drawing/2015/9/8/chartex" xmlns:cx2="http://schemas.microsoft.com/office/drawing/2015/10/21/chartex" xmlns:cx3="http://schemas.microsoft.com/office/drawing/2016/5/9/chartex" xmlns:cx4="http://schemas.microsoft.com/office/drawing/2016/5/10/chartex" xmlns:cx5="http://schemas.microsoft.com/office/drawing/2016/5/11/chartex" xmlns:cx6="http://schemas.microsoft.com/office/drawing/2016/5/12/chartex" xmlns:cx7="http://schemas.microsoft.com/office/drawing/2016/5/13/chartex" xmlns:cx8="http://schemas.microsoft.com/office/drawing/2016/5/14/chartex" xmlns:mc="http://schemas.openxmlformats.org/markup-compatibility/2006" xmlns:aink="http://schemas.microsoft.com/office/drawing/2016/ink" xmlns:am3d="http://schemas.microsoft.com/office/drawing/2017/model3d" xmlns:o="urn:schemas-microsoft-com:office:office" xmlns:r="http://schemas.openxmlformats.org/officeDocument/2006/relationships" xmlns:m="http://schemas.openxmlformats.org/officeDocument/2006/math" xmlns:v="urn:schemas-microsoft-com:vml" xmlns:wp14="http://schemas.microsoft.com/office/word/2010/wordprocessingDrawing" xmlns:wp="http://schemas.openxmlformats.org/drawingml/2006/wordprocessingDrawing" xmlns:w10="urn:schemas-microsoft-com:office:word" xmlns:w="http://schemas.openxmlformats.org/wordprocessingml/2006/main" xmlns:w14="http://schemas.microsoft.com/office/word/2010/wordml" xmlns:w15="http://schemas.microsoft.com/office/word/2012/wordml" xmlns:w16cid="http://schemas.microsoft.com/office/word/2016/wordml/cid" xmlns:w16se="http://schemas.microsoft.com/office/word/2015/wordml/symex" xmlns:wpg="http://schemas.microsoft.com/office/word/2010/wordprocessingGroup" xmlns:wpi="http://schemas.microsoft.com/office/word/2010/wordprocessingInk" xmlns:wne="http://schemas.microsoft.com/office/word/2006/wordml" xmlns:wps="http://schemas.microsoft.com/office/word/2010/wordprocessingShape" mc:Ignorable="w14 w15 w16se w16cid wp14">
+  <w:abstractNum w:abstractNumId="0" w15:restartNumberingAfterBreak="0">
     <w:nsid w:val="00770086"/>
     <w:multiLevelType w:val="hybridMultilevel"/>
     <w:tmpl w:val="7FEC2296"/>
@@ -8964,7 +8562,7 @@
       </w:pPr>
     </w:lvl>
   </w:abstractNum>
-  <w:abstractNum w:abstractNumId="1">
+  <w:abstractNum w:abstractNumId="1" w15:restartNumberingAfterBreak="0">
     <w:nsid w:val="07B55283"/>
     <w:multiLevelType w:val="hybridMultilevel"/>
     <w:tmpl w:val="23FAA0CC"/>
@@ -9053,7 +8651,7 @@
       </w:pPr>
     </w:lvl>
   </w:abstractNum>
-  <w:abstractNum w:abstractNumId="2">
+  <w:abstractNum w:abstractNumId="2" w15:restartNumberingAfterBreak="0">
     <w:nsid w:val="0B642102"/>
     <w:multiLevelType w:val="hybridMultilevel"/>
     <w:tmpl w:val="CB704514"/>
@@ -9166,7 +8764,7 @@
       </w:rPr>
     </w:lvl>
   </w:abstractNum>
-  <w:abstractNum w:abstractNumId="3">
+  <w:abstractNum w:abstractNumId="3" w15:restartNumberingAfterBreak="0">
     <w:nsid w:val="2B2722A3"/>
     <w:multiLevelType w:val="multilevel"/>
     <w:tmpl w:val="1584C9D6"/>
@@ -9286,7 +8884,7 @@
 </file>
 
 <file path=word/styles.xml><?xml version="1.0" encoding="utf-8"?>
-<w:styles xmlns:mc="http://schemas.openxmlformats.org/markup-compatibility/2006" xmlns:r="http://schemas.openxmlformats.org/officeDocument/2006/relationships" xmlns:w="http://schemas.openxmlformats.org/wordprocessingml/2006/main" xmlns:w14="http://schemas.microsoft.com/office/word/2010/wordml" xmlns:w15="http://schemas.microsoft.com/office/word/2012/wordml" mc:Ignorable="w14 w15">
+<w:styles xmlns:mc="http://schemas.openxmlformats.org/markup-compatibility/2006" xmlns:r="http://schemas.openxmlformats.org/officeDocument/2006/relationships" xmlns:w="http://schemas.openxmlformats.org/wordprocessingml/2006/main" xmlns:w14="http://schemas.microsoft.com/office/word/2010/wordml" xmlns:w15="http://schemas.microsoft.com/office/word/2012/wordml" xmlns:w16cid="http://schemas.microsoft.com/office/word/2016/wordml/cid" xmlns:w16se="http://schemas.microsoft.com/office/word/2015/wordml/symex" mc:Ignorable="w14 w15 w16se w16cid">
   <w:docDefaults>
     <w:rPrDefault>
       <w:rPr>
@@ -9296,7 +8894,7 @@
     </w:rPrDefault>
     <w:pPrDefault/>
   </w:docDefaults>
-  <w:latentStyles w:defLockedState="0" w:defUIPriority="99" w:defSemiHidden="0" w:defUnhideWhenUsed="0" w:defQFormat="0" w:count="382">
+  <w:latentStyles w:defLockedState="0" w:defUIPriority="99" w:defSemiHidden="0" w:defUnhideWhenUsed="0" w:defQFormat="0" w:count="375">
     <w:lsdException w:name="Normal" w:uiPriority="0" w:qFormat="1"/>
     <w:lsdException w:name="heading 1" w:uiPriority="9" w:qFormat="1"/>
     <w:lsdException w:name="heading 2" w:semiHidden="1" w:uiPriority="9" w:unhideWhenUsed="1" w:qFormat="1"/>
@@ -9453,15 +9051,6 @@
     <w:lsdException w:name="Balloon Text" w:semiHidden="1" w:unhideWhenUsed="1"/>
     <w:lsdException w:name="Table Grid" w:uiPriority="59"/>
     <w:lsdException w:name="Table Theme" w:semiHidden="1" w:unhideWhenUsed="1"/>
-    <w:lsdException w:name="Note Level 1" w:semiHidden="1" w:unhideWhenUsed="1"/>
-    <w:lsdException w:name="Note Level 2" w:semiHidden="1" w:unhideWhenUsed="1"/>
-    <w:lsdException w:name="Note Level 3" w:semiHidden="1" w:unhideWhenUsed="1"/>
-    <w:lsdException w:name="Note Level 4" w:semiHidden="1" w:unhideWhenUsed="1"/>
-    <w:lsdException w:name="Note Level 5" w:semiHidden="1" w:unhideWhenUsed="1"/>
-    <w:lsdException w:name="Note Level 6" w:semiHidden="1" w:unhideWhenUsed="1"/>
-    <w:lsdException w:name="Note Level 7" w:semiHidden="1" w:unhideWhenUsed="1"/>
-    <w:lsdException w:name="Note Level 8" w:semiHidden="1" w:unhideWhenUsed="1"/>
-    <w:lsdException w:name="Note Level 9" w:semiHidden="1" w:unhideWhenUsed="1"/>
     <w:lsdException w:name="Placeholder Text" w:semiHidden="1"/>
     <w:lsdException w:name="No Spacing" w:uiPriority="1" w:qFormat="1"/>
     <w:lsdException w:name="Light Shading" w:uiPriority="60"/>

</xml_diff>

<commit_message>
Clarified output comparison instructions
</commit_message>
<xml_diff>
--- a/handouts-raw/Assignment2.docx
+++ b/handouts-raw/Assignment2.docx
@@ -81,17 +81,7 @@
           <w:sz w:val="36"/>
           <w:szCs w:val="36"/>
         </w:rPr>
-        <w:t>11AM PS</w:t>
-      </w:r>
-      <w:bookmarkStart w:id="0" w:name="_GoBack"/>
-      <w:bookmarkEnd w:id="0"/>
-      <w:r>
-        <w:rPr>
-          <w:b/>
-          <w:sz w:val="36"/>
-          <w:szCs w:val="36"/>
-        </w:rPr>
-        <w:t>T on Wednesday, July 11</w:t>
+        <w:t>11AM PST on Wednesday, July 11</w:t>
       </w:r>
     </w:p>
     <w:p>
@@ -426,7 +416,16 @@
         <w:t xml:space="preserve">. </w:t>
       </w:r>
       <w:r>
-        <w:t>Click File -&gt; Compare Output…</w:t>
+        <w:rPr>
+          <w:b/>
+        </w:rPr>
+        <w:t xml:space="preserve">While in the program’s Java applet, </w:t>
+      </w:r>
+      <w:r>
+        <w:t>c</w:t>
+      </w:r>
+      <w:r>
+        <w:t>lick File -&gt; Compare Output…</w:t>
       </w:r>
     </w:p>
     <w:p>
@@ -439,10 +438,10 @@
       </w:pPr>
       <w:r>
         <w:drawing>
-          <wp:inline distT="0" distB="0" distL="0" distR="0" wp14:anchorId="56130A5B" wp14:editId="33811CF3">
-            <wp:extent cx="1217930" cy="1061720"/>
-            <wp:effectExtent l="0" t="0" r="1270" b="5080"/>
-            <wp:docPr id="3" name="Picture 3" descr="../../../Desktop/Screen%20Shot%202017-07-04%20at%204.31.43%20PM.png"/>
+          <wp:inline distT="0" distB="0" distL="0" distR="0" wp14:anchorId="10614205" wp14:editId="24A05095">
+            <wp:extent cx="2753360" cy="1264187"/>
+            <wp:effectExtent l="0" t="0" r="2540" b="6350"/>
+            <wp:docPr id="1" name="Picture 1"/>
             <wp:cNvGraphicFramePr>
               <a:graphicFrameLocks xmlns:a="http://schemas.openxmlformats.org/drawingml/2006/main" noChangeAspect="1"/>
             </wp:cNvGraphicFramePr>
@@ -450,36 +449,23 @@
               <a:graphicData uri="http://schemas.openxmlformats.org/drawingml/2006/picture">
                 <pic:pic xmlns:pic="http://schemas.openxmlformats.org/drawingml/2006/picture">
                   <pic:nvPicPr>
-                    <pic:cNvPr id="0" name="Picture 8" descr="../../../Desktop/Screen%20Shot%202017-07-04%20at%204.31.43%20PM.png"/>
-                    <pic:cNvPicPr>
-                      <a:picLocks noChangeAspect="1" noChangeArrowheads="1"/>
-                    </pic:cNvPicPr>
+                    <pic:cNvPr id="1" name=""/>
+                    <pic:cNvPicPr/>
                   </pic:nvPicPr>
                   <pic:blipFill>
-                    <a:blip r:embed="rId7">
-                      <a:extLst>
-                        <a:ext uri="{28A0092B-C50C-407E-A947-70E740481C1C}">
-                          <a14:useLocalDpi xmlns:a14="http://schemas.microsoft.com/office/drawing/2010/main" val="0"/>
-                        </a:ext>
-                      </a:extLst>
-                    </a:blip>
-                    <a:srcRect/>
+                    <a:blip r:embed="rId7"/>
                     <a:stretch>
                       <a:fillRect/>
                     </a:stretch>
                   </pic:blipFill>
-                  <pic:spPr bwMode="auto">
+                  <pic:spPr>
                     <a:xfrm>
                       <a:off x="0" y="0"/>
-                      <a:ext cx="1217930" cy="1061720"/>
+                      <a:ext cx="2801078" cy="1286096"/>
                     </a:xfrm>
                     <a:prstGeom prst="rect">
                       <a:avLst/>
                     </a:prstGeom>
-                    <a:noFill/>
-                    <a:ln>
-                      <a:noFill/>
-                    </a:ln>
                   </pic:spPr>
                 </pic:pic>
               </a:graphicData>
@@ -518,7 +504,12 @@
         <w:t xml:space="preserve">output/ </w:t>
       </w:r>
       <w:r>
-        <w:t>folder in your Eclipse project</w:t>
+        <w:t>folder in you</w:t>
+      </w:r>
+      <w:bookmarkStart w:id="0" w:name="_GoBack"/>
+      <w:bookmarkEnd w:id="0"/>
+      <w:r>
+        <w:t>r Eclipse project</w:t>
       </w:r>
       <w:r>
         <w:t xml:space="preserve">. </w:t>
@@ -563,10 +554,10 @@
       </w:r>
       <w:r>
         <w:drawing>
-          <wp:inline distT="0" distB="0" distL="0" distR="0" wp14:anchorId="19335494" wp14:editId="4CBC27A1">
-            <wp:extent cx="2455711" cy="1793240"/>
-            <wp:effectExtent l="0" t="0" r="8255" b="10160"/>
-            <wp:docPr id="8" name="Picture 8" descr="../../../Desktop/Screen%20Shot%202017-07-04%20at%204.31.28%20PM.png"/>
+          <wp:inline distT="0" distB="0" distL="0" distR="0" wp14:anchorId="31932AEF" wp14:editId="1750DCD9">
+            <wp:extent cx="5232400" cy="1438909"/>
+            <wp:effectExtent l="0" t="0" r="0" b="0"/>
+            <wp:docPr id="2" name="Picture 2"/>
             <wp:cNvGraphicFramePr>
               <a:graphicFrameLocks xmlns:a="http://schemas.openxmlformats.org/drawingml/2006/main" noChangeAspect="1"/>
             </wp:cNvGraphicFramePr>
@@ -574,36 +565,23 @@
               <a:graphicData uri="http://schemas.openxmlformats.org/drawingml/2006/picture">
                 <pic:pic xmlns:pic="http://schemas.openxmlformats.org/drawingml/2006/picture">
                   <pic:nvPicPr>
-                    <pic:cNvPr id="0" name="Picture 9" descr="../../../Desktop/Screen%20Shot%202017-07-04%20at%204.31.28%20PM.png"/>
-                    <pic:cNvPicPr>
-                      <a:picLocks noChangeAspect="1" noChangeArrowheads="1"/>
-                    </pic:cNvPicPr>
+                    <pic:cNvPr id="1" name=""/>
+                    <pic:cNvPicPr/>
                   </pic:nvPicPr>
                   <pic:blipFill>
-                    <a:blip r:embed="rId8">
-                      <a:extLst>
-                        <a:ext uri="{28A0092B-C50C-407E-A947-70E740481C1C}">
-                          <a14:useLocalDpi xmlns:a14="http://schemas.microsoft.com/office/drawing/2010/main" val="0"/>
-                        </a:ext>
-                      </a:extLst>
-                    </a:blip>
-                    <a:srcRect/>
+                    <a:blip r:embed="rId8"/>
                     <a:stretch>
                       <a:fillRect/>
                     </a:stretch>
                   </pic:blipFill>
-                  <pic:spPr bwMode="auto">
+                  <pic:spPr>
                     <a:xfrm>
                       <a:off x="0" y="0"/>
-                      <a:ext cx="2539384" cy="1854340"/>
+                      <a:ext cx="5255461" cy="1445251"/>
                     </a:xfrm>
                     <a:prstGeom prst="rect">
                       <a:avLst/>
                     </a:prstGeom>
-                    <a:noFill/>
-                    <a:ln>
-                      <a:noFill/>
-                    </a:ln>
                   </pic:spPr>
                 </pic:pic>
               </a:graphicData>

</xml_diff>